<commit_message>
Edit the final report.
</commit_message>
<xml_diff>
--- a/FinalReport_team1.docx
+++ b/FinalReport_team1.docx
@@ -5,38 +5,38 @@
     <w:p>
       <w:pPr>
         <w:rPr>
-          <w:rFonts w:ascii="HGPGothicE" w:eastAsia="HGPGothicE" w:hAnsi="HGPGothicE" w:hint="eastAsia"/>
-        </w:rPr>
-      </w:pPr>
-    </w:p>
-    <w:p>
-      <w:pPr>
-        <w:rPr>
-          <w:rFonts w:ascii="HGPGothicE" w:eastAsia="HGPGothicE" w:hAnsi="HGPGothicE" w:hint="eastAsia"/>
+          <w:rFonts w:ascii="HGPGothicE" w:eastAsia="HGPGothicE" w:hAnsi="HGPGothicE"/>
+        </w:rPr>
+      </w:pPr>
+    </w:p>
+    <w:p>
+      <w:pPr>
+        <w:rPr>
+          <w:rFonts w:ascii="HGPGothicE" w:eastAsia="HGPGothicE" w:hAnsi="HGPGothicE"/>
         </w:rPr>
       </w:pPr>
     </w:p>
     <w:p>
       <w:pPr>
         <w:jc w:val="right"/>
+        <w:rPr>
+          <w:rFonts w:ascii="HGPGothicE" w:eastAsia="HGPGothicE" w:hAnsi="HGPGothicE"/>
+          <w:sz w:val="32"/>
+        </w:rPr>
+      </w:pPr>
+      <w:commentRangeStart w:id="0"/>
+      <w:r>
+        <w:rPr>
+          <w:rFonts w:ascii="HGPGothicE" w:eastAsia="HGPGothicE" w:hAnsi="HGPGothicE"/>
+          <w:sz w:val="32"/>
+        </w:rPr>
+        <w:t xml:space="preserve">2017/02/??(??.) </w:t>
+      </w:r>
+      <w:r>
         <w:rPr>
           <w:rFonts w:ascii="HGPGothicE" w:eastAsia="HGPGothicE" w:hAnsi="HGPGothicE" w:hint="eastAsia"/>
           <w:sz w:val="32"/>
         </w:rPr>
-      </w:pPr>
-      <w:commentRangeStart w:id="0"/>
-      <w:r>
-        <w:rPr>
-          <w:rFonts w:ascii="HGPGothicE" w:eastAsia="HGPGothicE" w:hAnsi="HGPGothicE"/>
-          <w:sz w:val="32"/>
-        </w:rPr>
-        <w:t xml:space="preserve">2017/02/??(??.) </w:t>
-      </w:r>
-      <w:r>
-        <w:rPr>
-          <w:rFonts w:ascii="HGPGothicE" w:eastAsia="HGPGothicE" w:hAnsi="HGPGothicE" w:hint="eastAsia"/>
-          <w:sz w:val="32"/>
-        </w:rPr>
         <w:t>提出</w:t>
       </w:r>
       <w:commentRangeEnd w:id="0"/>
@@ -50,65 +50,65 @@
     <w:p>
       <w:pPr>
         <w:rPr>
-          <w:rFonts w:ascii="HGPGothicE" w:eastAsia="HGPGothicE" w:hAnsi="HGPGothicE" w:hint="eastAsia"/>
-        </w:rPr>
-      </w:pPr>
-    </w:p>
-    <w:p>
-      <w:pPr>
-        <w:rPr>
-          <w:rFonts w:ascii="HGPGothicE" w:eastAsia="HGPGothicE" w:hAnsi="HGPGothicE" w:hint="eastAsia"/>
-        </w:rPr>
-      </w:pPr>
-    </w:p>
-    <w:p>
-      <w:pPr>
-        <w:rPr>
-          <w:rFonts w:ascii="HGPGothicE" w:eastAsia="HGPGothicE" w:hAnsi="HGPGothicE" w:hint="eastAsia"/>
-        </w:rPr>
-      </w:pPr>
-    </w:p>
-    <w:p>
-      <w:pPr>
-        <w:rPr>
-          <w:rFonts w:ascii="HGPGothicE" w:eastAsia="HGPGothicE" w:hAnsi="HGPGothicE" w:hint="eastAsia"/>
-        </w:rPr>
-      </w:pPr>
-    </w:p>
-    <w:p>
-      <w:pPr>
-        <w:rPr>
-          <w:rFonts w:ascii="HGPGothicE" w:eastAsia="HGPGothicE" w:hAnsi="HGPGothicE" w:hint="eastAsia"/>
-        </w:rPr>
-      </w:pPr>
-    </w:p>
-    <w:p>
-      <w:pPr>
-        <w:rPr>
-          <w:rFonts w:ascii="HGPGothicE" w:eastAsia="HGPGothicE" w:hAnsi="HGPGothicE" w:hint="eastAsia"/>
-        </w:rPr>
-      </w:pPr>
-    </w:p>
-    <w:p>
-      <w:pPr>
-        <w:rPr>
-          <w:rFonts w:ascii="HGPGothicE" w:eastAsia="HGPGothicE" w:hAnsi="HGPGothicE" w:hint="eastAsia"/>
+          <w:rFonts w:ascii="HGPGothicE" w:eastAsia="HGPGothicE" w:hAnsi="HGPGothicE"/>
+        </w:rPr>
+      </w:pPr>
+    </w:p>
+    <w:p>
+      <w:pPr>
+        <w:rPr>
+          <w:rFonts w:ascii="HGPGothicE" w:eastAsia="HGPGothicE" w:hAnsi="HGPGothicE"/>
+        </w:rPr>
+      </w:pPr>
+    </w:p>
+    <w:p>
+      <w:pPr>
+        <w:rPr>
+          <w:rFonts w:ascii="HGPGothicE" w:eastAsia="HGPGothicE" w:hAnsi="HGPGothicE"/>
+        </w:rPr>
+      </w:pPr>
+    </w:p>
+    <w:p>
+      <w:pPr>
+        <w:rPr>
+          <w:rFonts w:ascii="HGPGothicE" w:eastAsia="HGPGothicE" w:hAnsi="HGPGothicE"/>
+        </w:rPr>
+      </w:pPr>
+    </w:p>
+    <w:p>
+      <w:pPr>
+        <w:rPr>
+          <w:rFonts w:ascii="HGPGothicE" w:eastAsia="HGPGothicE" w:hAnsi="HGPGothicE"/>
+        </w:rPr>
+      </w:pPr>
+    </w:p>
+    <w:p>
+      <w:pPr>
+        <w:rPr>
+          <w:rFonts w:ascii="HGPGothicE" w:eastAsia="HGPGothicE" w:hAnsi="HGPGothicE"/>
+        </w:rPr>
+      </w:pPr>
+    </w:p>
+    <w:p>
+      <w:pPr>
+        <w:rPr>
+          <w:rFonts w:ascii="HGPGothicE" w:eastAsia="HGPGothicE" w:hAnsi="HGPGothicE"/>
         </w:rPr>
       </w:pPr>
     </w:p>
     <w:p>
       <w:pPr>
         <w:jc w:val="center"/>
+        <w:rPr>
+          <w:rFonts w:ascii="HGPGothicE" w:eastAsia="HGPGothicE" w:hAnsi="HGPGothicE"/>
+          <w:sz w:val="36"/>
+        </w:rPr>
+      </w:pPr>
+      <w:r>
         <w:rPr>
           <w:rFonts w:ascii="HGPGothicE" w:eastAsia="HGPGothicE" w:hAnsi="HGPGothicE" w:hint="eastAsia"/>
           <w:sz w:val="36"/>
         </w:rPr>
-      </w:pPr>
-      <w:r>
-        <w:rPr>
-          <w:rFonts w:ascii="HGPGothicE" w:eastAsia="HGPGothicE" w:hAnsi="HGPGothicE" w:hint="eastAsia"/>
-          <w:sz w:val="36"/>
-        </w:rPr>
         <w:t>情報ネットワーク学演習Ⅱ</w:t>
       </w:r>
     </w:p>
@@ -134,29 +134,29 @@
         <w:jc w:val="center"/>
         <w:outlineLvl w:val="0"/>
         <w:rPr>
+          <w:rFonts w:ascii="HGPGothicE" w:eastAsia="HGPGothicE" w:hAnsi="HGPGothicE"/>
+          <w:sz w:val="72"/>
+        </w:rPr>
+      </w:pPr>
+      <w:r>
+        <w:rPr>
           <w:rFonts w:ascii="HGPGothicE" w:eastAsia="HGPGothicE" w:hAnsi="HGPGothicE" w:hint="eastAsia"/>
           <w:sz w:val="72"/>
         </w:rPr>
-      </w:pPr>
-      <w:r>
-        <w:rPr>
-          <w:rFonts w:ascii="HGPGothicE" w:eastAsia="HGPGothicE" w:hAnsi="HGPGothicE" w:hint="eastAsia"/>
-          <w:sz w:val="72"/>
-        </w:rPr>
         <w:t>１班</w:t>
       </w:r>
     </w:p>
     <w:p>
       <w:pPr>
         <w:rPr>
-          <w:rFonts w:ascii="HGPGothicE" w:eastAsia="HGPGothicE" w:hAnsi="HGPGothicE" w:hint="eastAsia"/>
-        </w:rPr>
-      </w:pPr>
-    </w:p>
-    <w:p>
-      <w:pPr>
-        <w:rPr>
-          <w:rFonts w:ascii="HGPGothicE" w:eastAsia="HGPGothicE" w:hAnsi="HGPGothicE" w:hint="eastAsia"/>
+          <w:rFonts w:ascii="HGPGothicE" w:eastAsia="HGPGothicE" w:hAnsi="HGPGothicE"/>
+        </w:rPr>
+      </w:pPr>
+    </w:p>
+    <w:p>
+      <w:pPr>
+        <w:rPr>
+          <w:rFonts w:ascii="HGPGothicE" w:eastAsia="HGPGothicE" w:hAnsi="HGPGothicE"/>
         </w:rPr>
       </w:pPr>
     </w:p>
@@ -213,7 +213,7 @@
       <w:pPr>
         <w:jc w:val="center"/>
         <w:rPr>
-          <w:rFonts w:ascii="HGPGothicE" w:eastAsia="HGPGothicE" w:hAnsi="HGPGothicE" w:hint="eastAsia"/>
+          <w:rFonts w:ascii="HGPGothicE" w:eastAsia="HGPGothicE" w:hAnsi="HGPGothicE"/>
           <w:i/>
           <w:sz w:val="28"/>
         </w:rPr>
@@ -257,7 +257,7 @@
             <w:pPr>
               <w:jc w:val="center"/>
               <w:rPr>
-                <w:rFonts w:ascii="HGPGothicE" w:eastAsia="HGPGothicE" w:hAnsi="HGPGothicE" w:hint="eastAsia"/>
+                <w:rFonts w:ascii="HGPGothicE" w:eastAsia="HGPGothicE" w:hAnsi="HGPGothicE"/>
               </w:rPr>
             </w:pPr>
             <w:r>
@@ -281,7 +281,7 @@
             <w:pPr>
               <w:jc w:val="center"/>
               <w:rPr>
-                <w:rFonts w:ascii="HGPGothicE" w:eastAsia="HGPGothicE" w:hAnsi="HGPGothicE" w:hint="eastAsia"/>
+                <w:rFonts w:ascii="HGPGothicE" w:eastAsia="HGPGothicE" w:hAnsi="HGPGothicE"/>
               </w:rPr>
             </w:pPr>
             <w:r>
@@ -304,7 +304,7 @@
             <w:pPr>
               <w:jc w:val="center"/>
               <w:rPr>
-                <w:rFonts w:ascii="HGPGothicE" w:eastAsia="HGPGothicE" w:hAnsi="HGPGothicE" w:hint="eastAsia"/>
+                <w:rFonts w:ascii="HGPGothicE" w:eastAsia="HGPGothicE" w:hAnsi="HGPGothicE"/>
               </w:rPr>
             </w:pPr>
             <w:r>
@@ -332,7 +332,7 @@
             <w:pPr>
               <w:jc w:val="center"/>
               <w:rPr>
-                <w:rFonts w:ascii="HGPGothicE" w:eastAsia="HGPGothicE" w:hAnsi="HGPGothicE" w:hint="eastAsia"/>
+                <w:rFonts w:ascii="HGPGothicE" w:eastAsia="HGPGothicE" w:hAnsi="HGPGothicE"/>
                 <w:b/>
                 <w:sz w:val="28"/>
               </w:rPr>
@@ -382,7 +382,7 @@
           <w:p>
             <w:pPr>
               <w:rPr>
-                <w:rFonts w:ascii="HGPGothicE" w:eastAsia="HGPGothicE" w:hAnsi="HGPGothicE" w:hint="eastAsia"/>
+                <w:rFonts w:ascii="HGPGothicE" w:eastAsia="HGPGothicE" w:hAnsi="HGPGothicE"/>
                 <w:sz w:val="21"/>
               </w:rPr>
             </w:pPr>
@@ -415,7 +415,7 @@
             <w:pPr>
               <w:jc w:val="center"/>
               <w:rPr>
-                <w:rFonts w:ascii="HGPGothicE" w:eastAsia="HGPGothicE" w:hAnsi="HGPGothicE" w:hint="eastAsia"/>
+                <w:rFonts w:ascii="HGPGothicE" w:eastAsia="HGPGothicE" w:hAnsi="HGPGothicE"/>
                 <w:b/>
                 <w:sz w:val="28"/>
               </w:rPr>
@@ -441,7 +441,7 @@
             <w:pPr>
               <w:jc w:val="center"/>
               <w:rPr>
-                <w:rFonts w:ascii="HGPGothicE" w:eastAsia="HGPGothicE" w:hAnsi="HGPGothicE" w:hint="eastAsia"/>
+                <w:rFonts w:ascii="HGPGothicE" w:eastAsia="HGPGothicE" w:hAnsi="HGPGothicE"/>
                 <w:color w:val="000000" w:themeColor="text1"/>
                 <w:sz w:val="21"/>
               </w:rPr>
@@ -461,7 +461,7 @@
           <w:p>
             <w:pPr>
               <w:rPr>
-                <w:rFonts w:ascii="HGPGothicE" w:eastAsia="HGPGothicE" w:hAnsi="HGPGothicE" w:hint="eastAsia"/>
+                <w:rFonts w:ascii="HGPGothicE" w:eastAsia="HGPGothicE" w:hAnsi="HGPGothicE"/>
                 <w:sz w:val="21"/>
               </w:rPr>
             </w:pPr>
@@ -493,7 +493,7 @@
             <w:pPr>
               <w:jc w:val="center"/>
               <w:rPr>
-                <w:rFonts w:ascii="HGPGothicE" w:eastAsia="HGPGothicE" w:hAnsi="HGPGothicE" w:hint="eastAsia"/>
+                <w:rFonts w:ascii="HGPGothicE" w:eastAsia="HGPGothicE" w:hAnsi="HGPGothicE"/>
                 <w:b/>
                 <w:sz w:val="28"/>
               </w:rPr>
@@ -519,7 +519,7 @@
             <w:pPr>
               <w:jc w:val="center"/>
               <w:rPr>
-                <w:rFonts w:ascii="HGPGothicE" w:eastAsia="HGPGothicE" w:hAnsi="HGPGothicE" w:hint="eastAsia"/>
+                <w:rFonts w:ascii="HGPGothicE" w:eastAsia="HGPGothicE" w:hAnsi="HGPGothicE"/>
                 <w:color w:val="000000" w:themeColor="text1"/>
                 <w:sz w:val="21"/>
               </w:rPr>
@@ -539,7 +539,7 @@
           <w:p>
             <w:pPr>
               <w:rPr>
-                <w:rFonts w:ascii="HGPGothicE" w:eastAsia="HGPGothicE" w:hAnsi="HGPGothicE" w:hint="eastAsia"/>
+                <w:rFonts w:ascii="HGPGothicE" w:eastAsia="HGPGothicE" w:hAnsi="HGPGothicE"/>
                 <w:sz w:val="21"/>
               </w:rPr>
             </w:pPr>
@@ -550,23 +550,7 @@
                   <w:rFonts w:ascii="HGPGothicE" w:eastAsia="HGPGothicE" w:hAnsi="HGPGothicE"/>
                   <w:sz w:val="21"/>
                 </w:rPr>
-                <w:t>y-har</w:t>
-              </w:r>
-              <w:r>
-                <w:rPr>
-                  <w:rStyle w:val="a4"/>
-                  <w:rFonts w:ascii="HGPGothicE" w:eastAsia="HGPGothicE" w:hAnsi="HGPGothicE"/>
-                  <w:sz w:val="21"/>
-                </w:rPr>
-                <w:t>a</w:t>
-              </w:r>
-              <w:r>
-                <w:rPr>
-                  <w:rStyle w:val="a4"/>
-                  <w:rFonts w:ascii="HGPGothicE" w:eastAsia="HGPGothicE" w:hAnsi="HGPGothicE"/>
-                  <w:sz w:val="21"/>
-                </w:rPr>
-                <w:t>@ist.osaka-u.ac.jp</w:t>
+                <w:t>y-hara@ist.osaka-u.ac.jp</w:t>
               </w:r>
             </w:hyperlink>
           </w:p>
@@ -598,18 +582,8 @@
                 <w:b/>
                 <w:sz w:val="28"/>
               </w:rPr>
-              <w:t xml:space="preserve">Jens </w:t>
-            </w:r>
-            <w:proofErr w:type="spellStart"/>
-            <w:r>
-              <w:rPr>
-                <w:rFonts w:ascii="HGPGothicE" w:eastAsia="HGPGothicE" w:hAnsi="HGPGothicE"/>
-                <w:b/>
-                <w:sz w:val="28"/>
-              </w:rPr>
-              <w:t>Oetjen</w:t>
-            </w:r>
-            <w:proofErr w:type="spellEnd"/>
+              <w:t>Jens Oetjen</w:t>
+            </w:r>
           </w:p>
         </w:tc>
         <w:tc>
@@ -643,7 +617,7 @@
           <w:p>
             <w:pPr>
               <w:rPr>
-                <w:rFonts w:ascii="HGPGothicE" w:eastAsia="HGPGothicE" w:hAnsi="HGPGothicE" w:hint="eastAsia"/>
+                <w:rFonts w:ascii="HGPGothicE" w:eastAsia="HGPGothicE" w:hAnsi="HGPGothicE"/>
                 <w:sz w:val="21"/>
               </w:rPr>
             </w:pPr>
@@ -676,7 +650,7 @@
             <w:pPr>
               <w:jc w:val="center"/>
               <w:rPr>
-                <w:rFonts w:ascii="HGPGothicE" w:eastAsia="HGPGothicE" w:hAnsi="HGPGothicE" w:hint="eastAsia"/>
+                <w:rFonts w:ascii="HGPGothicE" w:eastAsia="HGPGothicE" w:hAnsi="HGPGothicE"/>
                 <w:b/>
                 <w:sz w:val="28"/>
               </w:rPr>
@@ -722,7 +696,7 @@
           <w:p>
             <w:pPr>
               <w:rPr>
-                <w:rFonts w:ascii="HGPGothicE" w:eastAsia="HGPGothicE" w:hAnsi="HGPGothicE" w:hint="eastAsia"/>
+                <w:rFonts w:ascii="HGPGothicE" w:eastAsia="HGPGothicE" w:hAnsi="HGPGothicE"/>
                 <w:sz w:val="21"/>
               </w:rPr>
             </w:pPr>
@@ -743,220 +717,218 @@
     <w:p>
       <w:pPr>
         <w:rPr>
-          <w:rFonts w:ascii="HGPGothicE" w:eastAsia="HGPGothicE" w:hAnsi="HGPGothicE" w:hint="eastAsia"/>
-        </w:rPr>
-      </w:pPr>
-    </w:p>
-    <w:p>
-      <w:pPr>
-        <w:rPr>
-          <w:rFonts w:ascii="HGPGothicE" w:eastAsia="HGPGothicE" w:hAnsi="HGPGothicE" w:hint="eastAsia"/>
-        </w:rPr>
-      </w:pPr>
-    </w:p>
-    <w:p>
-      <w:pPr>
-        <w:rPr>
-          <w:rFonts w:ascii="HGPGothicE" w:eastAsia="HGPGothicE" w:hAnsi="HGPGothicE" w:hint="eastAsia"/>
-        </w:rPr>
-      </w:pPr>
-    </w:p>
-    <w:p>
-      <w:pPr>
-        <w:rPr>
-          <w:rFonts w:ascii="HGPGothicE" w:eastAsia="HGPGothicE" w:hAnsi="HGPGothicE" w:hint="eastAsia"/>
-        </w:rPr>
-      </w:pPr>
-    </w:p>
-    <w:p>
-      <w:pPr>
-        <w:rPr>
-          <w:rFonts w:ascii="HGPGothicE" w:eastAsia="HGPGothicE" w:hAnsi="HGPGothicE"/>
-        </w:rPr>
-      </w:pPr>
-    </w:p>
-    <w:p>
-      <w:pPr>
+          <w:rFonts w:ascii="HGPGothicE" w:eastAsia="HGPGothicE" w:hAnsi="HGPGothicE"/>
+        </w:rPr>
+      </w:pPr>
+    </w:p>
+    <w:p>
+      <w:pPr>
+        <w:rPr>
+          <w:rFonts w:ascii="HGPGothicE" w:eastAsia="HGPGothicE" w:hAnsi="HGPGothicE"/>
+        </w:rPr>
+      </w:pPr>
+    </w:p>
+    <w:p>
+      <w:pPr>
+        <w:rPr>
+          <w:rFonts w:ascii="HGPGothicE" w:eastAsia="HGPGothicE" w:hAnsi="HGPGothicE"/>
+        </w:rPr>
+      </w:pPr>
+    </w:p>
+    <w:p>
+      <w:pPr>
+        <w:rPr>
+          <w:rFonts w:ascii="HGPGothicE" w:eastAsia="HGPGothicE" w:hAnsi="HGPGothicE"/>
+        </w:rPr>
+      </w:pPr>
+    </w:p>
+    <w:p>
+      <w:pPr>
+        <w:rPr>
+          <w:rFonts w:ascii="HGPGothicE" w:eastAsia="HGPGothicE" w:hAnsi="HGPGothicE"/>
+        </w:rPr>
+      </w:pPr>
+    </w:p>
+    <w:p>
+      <w:pPr>
+        <w:rPr>
+          <w:rFonts w:ascii="HGPGothicE" w:eastAsia="HGPGothicE" w:hAnsi="HGPGothicE"/>
+          <w:i/>
+          <w:sz w:val="36"/>
+          <w:u w:val="single"/>
+        </w:rPr>
+      </w:pPr>
+      <w:r>
+        <w:rPr>
+          <w:rFonts w:ascii="HGPGothicE" w:eastAsia="HGPGothicE" w:hAnsi="HGPGothicE"/>
+          <w:i/>
+          <w:sz w:val="36"/>
+          <w:u w:val="single"/>
+        </w:rPr>
+        <w:t>デモ内容の説明</w:t>
+      </w:r>
+    </w:p>
+    <w:p>
+      <w:pPr>
+        <w:rPr>
+          <w:rFonts w:ascii="HGPGothicE" w:eastAsia="HGPGothicE" w:hAnsi="HGPGothicE"/>
+          <w:color w:val="000000" w:themeColor="text1"/>
+        </w:rPr>
+      </w:pPr>
+      <w:r>
+        <w:rPr>
+          <w:rStyle w:val="a6"/>
+        </w:rPr>
+        <w:commentReference w:id="5"/>
+      </w:r>
+    </w:p>
+    <w:p>
+      <w:pPr>
+        <w:rPr>
+          <w:rFonts w:ascii="HGPGothicE" w:eastAsia="HGPGothicE" w:hAnsi="HGPGothicE"/>
+        </w:rPr>
+      </w:pPr>
+    </w:p>
+    <w:p>
+      <w:pPr>
+        <w:rPr>
+          <w:rFonts w:ascii="HGPGothicE" w:eastAsia="HGPGothicE" w:hAnsi="HGPGothicE"/>
+        </w:rPr>
+      </w:pPr>
+    </w:p>
+    <w:p>
+      <w:pPr>
+        <w:rPr>
+          <w:rFonts w:ascii="HGPGothicE" w:eastAsia="HGPGothicE" w:hAnsi="HGPGothicE"/>
+        </w:rPr>
+      </w:pPr>
+    </w:p>
+    <w:p>
+      <w:pPr>
+        <w:rPr>
+          <w:rFonts w:ascii="HGPGothicE" w:eastAsia="HGPGothicE" w:hAnsi="HGPGothicE"/>
+        </w:rPr>
+      </w:pPr>
+    </w:p>
+    <w:p>
+      <w:pPr>
+        <w:rPr>
+          <w:rFonts w:ascii="HGPGothicE" w:eastAsia="HGPGothicE" w:hAnsi="HGPGothicE"/>
+        </w:rPr>
+      </w:pPr>
+    </w:p>
+    <w:p>
+      <w:pPr>
+        <w:rPr>
+          <w:rFonts w:ascii="HGPGothicE" w:eastAsia="HGPGothicE" w:hAnsi="HGPGothicE"/>
+        </w:rPr>
+      </w:pPr>
+    </w:p>
+    <w:p>
+      <w:pPr>
+        <w:rPr>
+          <w:rFonts w:ascii="HGPGothicE" w:eastAsia="HGPGothicE" w:hAnsi="HGPGothicE"/>
+        </w:rPr>
+      </w:pPr>
+    </w:p>
+    <w:p>
+      <w:pPr>
+        <w:rPr>
+          <w:rFonts w:ascii="HGPGothicE" w:eastAsia="HGPGothicE" w:hAnsi="HGPGothicE"/>
+        </w:rPr>
+      </w:pPr>
+    </w:p>
+    <w:p>
+      <w:pPr>
+        <w:rPr>
+          <w:rFonts w:ascii="HGPGothicE" w:eastAsia="HGPGothicE" w:hAnsi="HGPGothicE"/>
+        </w:rPr>
+      </w:pPr>
+    </w:p>
+    <w:p>
+      <w:pPr>
+        <w:rPr>
+          <w:rFonts w:ascii="HGPGothicE" w:eastAsia="HGPGothicE" w:hAnsi="HGPGothicE"/>
+        </w:rPr>
+      </w:pPr>
+    </w:p>
+    <w:p>
+      <w:pPr>
+        <w:rPr>
+          <w:rFonts w:ascii="HGPGothicE" w:eastAsia="HGPGothicE" w:hAnsi="HGPGothicE"/>
+        </w:rPr>
+      </w:pPr>
+    </w:p>
+    <w:p>
+      <w:pPr>
+        <w:rPr>
+          <w:rFonts w:ascii="HGPGothicE" w:eastAsia="HGPGothicE" w:hAnsi="HGPGothicE"/>
+        </w:rPr>
+      </w:pPr>
+    </w:p>
+    <w:p>
+      <w:pPr>
+        <w:rPr>
+          <w:rFonts w:ascii="HGPGothicE" w:eastAsia="HGPGothicE" w:hAnsi="HGPGothicE"/>
+        </w:rPr>
+      </w:pPr>
+    </w:p>
+    <w:p>
+      <w:pPr>
+        <w:rPr>
+          <w:rFonts w:ascii="HGPGothicE" w:eastAsia="HGPGothicE" w:hAnsi="HGPGothicE"/>
+        </w:rPr>
+      </w:pPr>
+    </w:p>
+    <w:p>
+      <w:pPr>
+        <w:rPr>
+          <w:rFonts w:ascii="HGPGothicE" w:eastAsia="HGPGothicE" w:hAnsi="HGPGothicE"/>
+          <w:i/>
+          <w:sz w:val="36"/>
+          <w:u w:val="single"/>
+        </w:rPr>
+      </w:pPr>
+      <w:r>
         <w:rPr>
           <w:rFonts w:ascii="HGPGothicE" w:eastAsia="HGPGothicE" w:hAnsi="HGPGothicE" w:hint="eastAsia"/>
           <w:i/>
           <w:sz w:val="36"/>
           <w:u w:val="single"/>
         </w:rPr>
-      </w:pPr>
-      <w:r>
-        <w:rPr>
-          <w:rFonts w:ascii="HGPGothicE" w:eastAsia="HGPGothicE" w:hAnsi="HGPGothicE"/>
-          <w:i/>
-          <w:sz w:val="36"/>
-          <w:u w:val="single"/>
-        </w:rPr>
-        <w:t>デモ内容の説明</w:t>
-      </w:r>
-    </w:p>
-    <w:p>
-      <w:pPr>
+        <w:t>今日のデモの質疑まとめ</w:t>
+      </w:r>
+    </w:p>
+    <w:p>
+      <w:pPr>
+        <w:rPr>
+          <w:rFonts w:ascii="HGPGothicE" w:eastAsia="HGPGothicE" w:hAnsi="HGPGothicE"/>
+        </w:rPr>
+      </w:pPr>
+      <w:commentRangeStart w:id="6"/>
+      <w:r>
         <w:rPr>
           <w:rFonts w:ascii="HGPGothicE" w:eastAsia="HGPGothicE" w:hAnsi="HGPGothicE" w:hint="eastAsia"/>
-          <w:color w:val="000000" w:themeColor="text1"/>
-        </w:rPr>
-      </w:pPr>
-      <w:r>
-        <w:rPr>
-          <w:rStyle w:val="a6"/>
-        </w:rPr>
-        <w:commentReference w:id="5"/>
-      </w:r>
-    </w:p>
-    <w:p>
-      <w:pPr>
+        </w:rPr>
+        <w:t>デモでの</w:t>
+      </w:r>
+      <w:r>
         <w:rPr>
           <w:rFonts w:ascii="HGPGothicE" w:eastAsia="HGPGothicE" w:hAnsi="HGPGothicE" w:hint="eastAsia"/>
         </w:rPr>
-      </w:pPr>
-    </w:p>
-    <w:p>
-      <w:pPr>
+        <w:t>質疑応およびコメント</w:t>
+      </w:r>
+      <w:r>
         <w:rPr>
           <w:rFonts w:ascii="HGPGothicE" w:eastAsia="HGPGothicE" w:hAnsi="HGPGothicE" w:hint="eastAsia"/>
         </w:rPr>
-      </w:pPr>
-    </w:p>
-    <w:p>
-      <w:pPr>
-        <w:rPr>
-          <w:rFonts w:ascii="HGPGothicE" w:eastAsia="HGPGothicE" w:hAnsi="HGPGothicE" w:hint="eastAsia"/>
-        </w:rPr>
-      </w:pPr>
-    </w:p>
-    <w:p>
-      <w:pPr>
-        <w:rPr>
-          <w:rFonts w:ascii="HGPGothicE" w:eastAsia="HGPGothicE" w:hAnsi="HGPGothicE"/>
-        </w:rPr>
-      </w:pPr>
-    </w:p>
-    <w:p>
-      <w:pPr>
-        <w:rPr>
-          <w:rFonts w:ascii="HGPGothicE" w:eastAsia="HGPGothicE" w:hAnsi="HGPGothicE"/>
-        </w:rPr>
-      </w:pPr>
-    </w:p>
-    <w:p>
-      <w:pPr>
-        <w:rPr>
-          <w:rFonts w:ascii="HGPGothicE" w:eastAsia="HGPGothicE" w:hAnsi="HGPGothicE"/>
-        </w:rPr>
-      </w:pPr>
-      <w:bookmarkStart w:id="6" w:name="_GoBack"/>
-      <w:bookmarkEnd w:id="6"/>
-    </w:p>
-    <w:p>
-      <w:pPr>
-        <w:rPr>
-          <w:rFonts w:ascii="HGPGothicE" w:eastAsia="HGPGothicE" w:hAnsi="HGPGothicE"/>
-        </w:rPr>
-      </w:pPr>
-    </w:p>
-    <w:p>
-      <w:pPr>
-        <w:rPr>
-          <w:rFonts w:ascii="HGPGothicE" w:eastAsia="HGPGothicE" w:hAnsi="HGPGothicE"/>
-        </w:rPr>
-      </w:pPr>
-    </w:p>
-    <w:p>
-      <w:pPr>
-        <w:rPr>
-          <w:rFonts w:ascii="HGPGothicE" w:eastAsia="HGPGothicE" w:hAnsi="HGPGothicE"/>
-        </w:rPr>
-      </w:pPr>
-    </w:p>
-    <w:p>
-      <w:pPr>
-        <w:rPr>
-          <w:rFonts w:ascii="HGPGothicE" w:eastAsia="HGPGothicE" w:hAnsi="HGPGothicE"/>
-        </w:rPr>
-      </w:pPr>
-    </w:p>
-    <w:p>
-      <w:pPr>
-        <w:rPr>
-          <w:rFonts w:ascii="HGPGothicE" w:eastAsia="HGPGothicE" w:hAnsi="HGPGothicE"/>
-        </w:rPr>
-      </w:pPr>
-    </w:p>
-    <w:p>
-      <w:pPr>
-        <w:rPr>
-          <w:rFonts w:ascii="HGPGothicE" w:eastAsia="HGPGothicE" w:hAnsi="HGPGothicE"/>
-        </w:rPr>
-      </w:pPr>
-    </w:p>
-    <w:p>
-      <w:pPr>
-        <w:rPr>
-          <w:rFonts w:ascii="HGPGothicE" w:eastAsia="HGPGothicE" w:hAnsi="HGPGothicE"/>
-        </w:rPr>
-      </w:pPr>
-    </w:p>
-    <w:p>
-      <w:pPr>
-        <w:rPr>
-          <w:rFonts w:ascii="HGPGothicE" w:eastAsia="HGPGothicE" w:hAnsi="HGPGothicE" w:hint="eastAsia"/>
-        </w:rPr>
-      </w:pPr>
-    </w:p>
-    <w:p>
-      <w:pPr>
-        <w:rPr>
-          <w:rFonts w:ascii="HGPGothicE" w:eastAsia="HGPGothicE" w:hAnsi="HGPGothicE" w:hint="eastAsia"/>
-          <w:i/>
-          <w:sz w:val="36"/>
-          <w:u w:val="single"/>
-        </w:rPr>
-      </w:pPr>
-      <w:r>
-        <w:rPr>
-          <w:rFonts w:ascii="HGPGothicE" w:eastAsia="HGPGothicE" w:hAnsi="HGPGothicE" w:hint="eastAsia"/>
-          <w:i/>
-          <w:sz w:val="36"/>
-          <w:u w:val="single"/>
-        </w:rPr>
-        <w:t>今日のデモの質疑まとめ</w:t>
-      </w:r>
-    </w:p>
-    <w:p>
-      <w:pPr>
-        <w:rPr>
-          <w:rFonts w:ascii="HGPGothicE" w:eastAsia="HGPGothicE" w:hAnsi="HGPGothicE" w:hint="eastAsia"/>
-        </w:rPr>
-      </w:pPr>
-      <w:commentRangeStart w:id="7"/>
-      <w:r>
-        <w:rPr>
-          <w:rFonts w:ascii="HGPGothicE" w:eastAsia="HGPGothicE" w:hAnsi="HGPGothicE" w:hint="eastAsia"/>
-        </w:rPr>
-        <w:t>デモでの</w:t>
-      </w:r>
-      <w:r>
-        <w:rPr>
-          <w:rFonts w:ascii="HGPGothicE" w:eastAsia="HGPGothicE" w:hAnsi="HGPGothicE" w:hint="eastAsia"/>
-        </w:rPr>
-        <w:t>質疑応およびコメント</w:t>
-      </w:r>
-      <w:r>
-        <w:rPr>
-          <w:rFonts w:ascii="HGPGothicE" w:eastAsia="HGPGothicE" w:hAnsi="HGPGothicE" w:hint="eastAsia"/>
-        </w:rPr>
         <w:t>を下にまとめる．</w:t>
       </w:r>
     </w:p>
     <w:p>
       <w:pPr>
         <w:rPr>
-          <w:rFonts w:ascii="HGPGothicE" w:eastAsia="HGPGothicE" w:hAnsi="HGPGothicE" w:hint="eastAsia"/>
+          <w:rFonts w:ascii="HGPGothicE" w:eastAsia="HGPGothicE" w:hAnsi="HGPGothicE"/>
         </w:rPr>
       </w:pPr>
     </w:p>
@@ -977,19 +949,7 @@
         <w:rPr>
           <w:rFonts w:ascii="HGPGothicE" w:eastAsia="HGPGothicE" w:hAnsi="HGPGothicE"/>
         </w:rPr>
-        <w:t>大変だったこと</w:t>
-      </w:r>
-      <w:r>
-        <w:rPr>
-          <w:rFonts w:ascii="HGPGothicE" w:eastAsia="HGPGothicE" w:hAnsi="HGPGothicE"/>
-        </w:rPr>
-        <w:t>，</w:t>
-      </w:r>
-      <w:r>
-        <w:rPr>
-          <w:rFonts w:ascii="HGPGothicE" w:eastAsia="HGPGothicE" w:hAnsi="HGPGothicE"/>
-        </w:rPr>
-        <w:t>難しかったことは？</w:t>
+        <w:t>大変だったこと，難しかったことは？</w:t>
       </w:r>
     </w:p>
     <w:p>
@@ -1061,19 +1021,11 @@
           <w:rFonts w:ascii="HGPGothicE" w:eastAsia="HGPGothicE" w:hAnsi="HGPGothicE"/>
         </w:rPr>
       </w:pPr>
-      <w:proofErr w:type="spellStart"/>
-      <w:r>
-        <w:rPr>
-          <w:rFonts w:ascii="HGPGothicE" w:eastAsia="HGPGothicE" w:hAnsi="HGPGothicE"/>
-        </w:rPr>
-        <w:t>docker</w:t>
-      </w:r>
-      <w:proofErr w:type="spellEnd"/>
-      <w:r>
-        <w:rPr>
-          <w:rFonts w:ascii="HGPGothicE" w:eastAsia="HGPGothicE" w:hAnsi="HGPGothicE"/>
-        </w:rPr>
-        <w:t>コンテナに割り当てるDockerホストのポートはどのように決定している？</w:t>
+      <w:r>
+        <w:rPr>
+          <w:rFonts w:ascii="HGPGothicE" w:eastAsia="HGPGothicE" w:hAnsi="HGPGothicE"/>
+        </w:rPr>
+        <w:t>dockerコンテナに割り当てるDockerホストのポートはどのように決定している？</w:t>
       </w:r>
     </w:p>
     <w:p>
@@ -1088,19 +1040,11 @@
           <w:rFonts w:ascii="HGPGothicE" w:eastAsia="HGPGothicE" w:hAnsi="HGPGothicE"/>
         </w:rPr>
       </w:pPr>
-      <w:proofErr w:type="spellStart"/>
-      <w:r>
-        <w:rPr>
-          <w:rFonts w:ascii="HGPGothicE" w:eastAsia="HGPGothicE" w:hAnsi="HGPGothicE"/>
-        </w:rPr>
-        <w:t>restAPI</w:t>
-      </w:r>
-      <w:proofErr w:type="spellEnd"/>
-      <w:r>
-        <w:rPr>
-          <w:rFonts w:ascii="HGPGothicE" w:eastAsia="HGPGothicE" w:hAnsi="HGPGothicE"/>
-        </w:rPr>
-        <w:t>を使うとDockerホストが作成したコンテナにポート番号を自動で割り当てる</w:t>
+      <w:r>
+        <w:rPr>
+          <w:rFonts w:ascii="HGPGothicE" w:eastAsia="HGPGothicE" w:hAnsi="HGPGothicE"/>
+        </w:rPr>
+        <w:t>restAPIを使うとDockerホストが作成したコンテナにポート番号を自動で割り当てる</w:t>
       </w:r>
       <w:r>
         <w:rPr>
@@ -1137,21 +1081,7 @@
         <w:rPr>
           <w:rFonts w:ascii="HGPGothicE" w:eastAsia="HGPGothicE" w:hAnsi="HGPGothicE"/>
         </w:rPr>
-        <w:t>アクセス制限はどのように実装している？</w:t>
-      </w:r>
-      <w:proofErr w:type="spellStart"/>
-      <w:r>
-        <w:rPr>
-          <w:rFonts w:ascii="HGPGothicE" w:eastAsia="HGPGothicE" w:hAnsi="HGPGothicE"/>
-        </w:rPr>
-        <w:t>PacketIn</w:t>
-      </w:r>
-      <w:proofErr w:type="spellEnd"/>
-      <w:r>
-        <w:rPr>
-          <w:rFonts w:ascii="HGPGothicE" w:eastAsia="HGPGothicE" w:hAnsi="HGPGothicE"/>
-        </w:rPr>
-        <w:t>でアクセスを判定している？</w:t>
+        <w:t>アクセス制限はどのように実装している？PacketInでアクセスを判定している？</w:t>
       </w:r>
     </w:p>
     <w:p>
@@ -1178,19 +1108,11 @@
         </w:rPr>
         <w:t>．</w:t>
       </w:r>
-      <w:proofErr w:type="spellStart"/>
-      <w:r>
-        <w:rPr>
-          <w:rFonts w:ascii="HGPGothicE" w:eastAsia="HGPGothicE" w:hAnsi="HGPGothicE"/>
-        </w:rPr>
-        <w:t>PacketIn</w:t>
-      </w:r>
-      <w:proofErr w:type="spellEnd"/>
-      <w:r>
-        <w:rPr>
-          <w:rFonts w:ascii="HGPGothicE" w:eastAsia="HGPGothicE" w:hAnsi="HGPGothicE"/>
-        </w:rPr>
-        <w:t>で判定している</w:t>
+      <w:r>
+        <w:rPr>
+          <w:rFonts w:ascii="HGPGothicE" w:eastAsia="HGPGothicE" w:hAnsi="HGPGothicE"/>
+        </w:rPr>
+        <w:t>PacketInで判定している</w:t>
       </w:r>
       <w:r>
         <w:rPr>
@@ -1209,22 +1131,14 @@
         <w:ind w:leftChars="0"/>
         <w:outlineLvl w:val="0"/>
         <w:rPr>
-          <w:rFonts w:ascii="HGPGothicE" w:eastAsia="HGPGothicE" w:hAnsi="HGPGothicE"/>
-        </w:rPr>
-      </w:pPr>
-      <w:proofErr w:type="spellStart"/>
-      <w:r>
-        <w:rPr>
-          <w:rFonts w:ascii="HGPGothicE" w:eastAsia="HGPGothicE" w:hAnsi="HGPGothicE"/>
-        </w:rPr>
-        <w:t>PacketIn</w:t>
-      </w:r>
-      <w:proofErr w:type="spellEnd"/>
-      <w:r>
-        <w:rPr>
-          <w:rFonts w:ascii="HGPGothicE" w:eastAsia="HGPGothicE" w:hAnsi="HGPGothicE"/>
-        </w:rPr>
-        <w:t>を毎回するなら時間がかかるので</w:t>
+          <w:rFonts w:ascii="HGPGothicE" w:eastAsia="HGPGothicE" w:hAnsi="HGPGothicE" w:hint="eastAsia"/>
+        </w:rPr>
+      </w:pPr>
+      <w:r>
+        <w:rPr>
+          <w:rFonts w:ascii="HGPGothicE" w:eastAsia="HGPGothicE" w:hAnsi="HGPGothicE"/>
+        </w:rPr>
+        <w:t>PacketInを毎回するなら時間がかかるので</w:t>
       </w:r>
       <w:r>
         <w:rPr>
@@ -1232,38 +1146,11 @@
         </w:rPr>
         <w:t>，</w:t>
       </w:r>
-      <w:proofErr w:type="spellStart"/>
-      <w:r>
-        <w:rPr>
-          <w:rFonts w:ascii="HGPGothicE" w:eastAsia="HGPGothicE" w:hAnsi="HGPGothicE"/>
-        </w:rPr>
-        <w:t>OpenFlow</w:t>
-      </w:r>
-      <w:proofErr w:type="spellEnd"/>
-      <w:r>
-        <w:rPr>
-          <w:rFonts w:ascii="HGPGothicE" w:eastAsia="HGPGothicE" w:hAnsi="HGPGothicE"/>
-        </w:rPr>
-        <w:t>の良さがないのではないか？</w:t>
-      </w:r>
-    </w:p>
-    <w:p>
-      <w:pPr>
-        <w:pStyle w:val="af0"/>
-        <w:numPr>
-          <w:ilvl w:val="0"/>
-          <w:numId w:val="1"/>
-        </w:numPr>
-        <w:ind w:leftChars="0"/>
-        <w:rPr>
-          <w:rFonts w:ascii="HGPGothicE" w:eastAsia="HGPGothicE" w:hAnsi="HGPGothicE"/>
-        </w:rPr>
-      </w:pPr>
-      <w:r>
-        <w:rPr>
-          <w:rFonts w:ascii="HGPGothicE" w:eastAsia="HGPGothicE" w:hAnsi="HGPGothicE"/>
-        </w:rPr>
-        <w:t>おっしゃる通りだが，時間と実装上の都合により，そのように実装した．</w:t>
+      <w:r>
+        <w:rPr>
+          <w:rFonts w:ascii="HGPGothicE" w:eastAsia="HGPGothicE" w:hAnsi="HGPGothicE"/>
+        </w:rPr>
+        <w:t>OpenFlowの良さがないのではないか？</w:t>
       </w:r>
     </w:p>
     <w:p>
@@ -1276,21 +1163,29 @@
         <w:ind w:leftChars="0"/>
         <w:outlineLvl w:val="0"/>
         <w:rPr>
-          <w:rFonts w:ascii="HGPGothicE" w:eastAsia="HGPGothicE" w:hAnsi="HGPGothicE"/>
-        </w:rPr>
-      </w:pPr>
-    </w:p>
-    <w:p>
-      <w:pPr>
-        <w:rPr>
           <w:rFonts w:ascii="HGPGothicE" w:eastAsia="HGPGothicE" w:hAnsi="HGPGothicE" w:hint="eastAsia"/>
         </w:rPr>
       </w:pPr>
-    </w:p>
-    <w:p>
-      <w:pPr>
-        <w:rPr>
-          <w:rFonts w:ascii="HGPGothicE" w:eastAsia="HGPGothicE" w:hAnsi="HGPGothicE" w:hint="eastAsia"/>
+      <w:r>
+        <w:rPr>
+          <w:rFonts w:ascii="HGPGothicE" w:eastAsia="HGPGothicE" w:hAnsi="HGPGothicE"/>
+        </w:rPr>
+        <w:t>おっしゃる通りだが，時間と実装上の都合により，そのように実装した．</w:t>
+      </w:r>
+      <w:bookmarkStart w:id="7" w:name="_GoBack"/>
+      <w:bookmarkEnd w:id="7"/>
+    </w:p>
+    <w:p>
+      <w:pPr>
+        <w:rPr>
+          <w:rFonts w:ascii="HGPGothicE" w:eastAsia="HGPGothicE" w:hAnsi="HGPGothicE"/>
+        </w:rPr>
+      </w:pPr>
+    </w:p>
+    <w:p>
+      <w:pPr>
+        <w:rPr>
+          <w:rFonts w:ascii="HGPGothicE" w:eastAsia="HGPGothicE" w:hAnsi="HGPGothicE"/>
         </w:rPr>
       </w:pPr>
     </w:p>
@@ -1319,28 +1214,14 @@
           <w:rFonts w:ascii="HGPGothicE" w:eastAsia="HGPGothicE" w:hAnsi="HGPGothicE"/>
         </w:rPr>
       </w:pPr>
-      <w:proofErr w:type="spellStart"/>
-      <w:r>
-        <w:rPr>
-          <w:rFonts w:ascii="HGPGothicE" w:eastAsia="HGPGothicE" w:hAnsi="HGPGothicE"/>
-        </w:rPr>
-        <w:t>flowstats</w:t>
-      </w:r>
-      <w:proofErr w:type="spellEnd"/>
-      <w:r>
-        <w:rPr>
-          <w:rFonts w:ascii="HGPGothicE" w:eastAsia="HGPGothicE" w:hAnsi="HGPGothicE"/>
-        </w:rPr>
-        <w:t>でパケットの統計情報が見れるよ</w:t>
-      </w:r>
-      <w:r>
-        <w:rPr>
-          <w:rFonts w:ascii="HGPGothicE" w:eastAsia="HGPGothicE" w:hAnsi="HGPGothicE"/>
-        </w:rPr>
-        <w:t>．</w:t>
-      </w:r>
-    </w:p>
-    <w:commentRangeEnd w:id="7"/>
+      <w:r>
+        <w:rPr>
+          <w:rFonts w:ascii="HGPGothicE" w:eastAsia="HGPGothicE" w:hAnsi="HGPGothicE"/>
+        </w:rPr>
+        <w:t>flowstatsでパケットの統計情報が見れるよ．</w:t>
+      </w:r>
+    </w:p>
+    <w:commentRangeEnd w:id="6"/>
     <w:p>
       <w:pPr>
         <w:rPr>
@@ -1351,83 +1232,83 @@
         <w:rPr>
           <w:rStyle w:val="a6"/>
         </w:rPr>
-        <w:commentReference w:id="7"/>
-      </w:r>
-    </w:p>
-    <w:p>
-      <w:pPr>
-        <w:rPr>
-          <w:rFonts w:ascii="HGPGothicE" w:eastAsia="HGPGothicE" w:hAnsi="HGPGothicE" w:hint="eastAsia"/>
-        </w:rPr>
-      </w:pPr>
-    </w:p>
-    <w:p>
-      <w:pPr>
-        <w:rPr>
-          <w:rFonts w:ascii="HGPGothicE" w:eastAsia="HGPGothicE" w:hAnsi="HGPGothicE" w:hint="eastAsia"/>
-        </w:rPr>
-      </w:pPr>
-    </w:p>
-    <w:p>
-      <w:pPr>
-        <w:rPr>
-          <w:rFonts w:ascii="HGPGothicE" w:eastAsia="HGPGothicE" w:hAnsi="HGPGothicE" w:hint="eastAsia"/>
-        </w:rPr>
-      </w:pPr>
-    </w:p>
-    <w:p>
-      <w:pPr>
-        <w:rPr>
-          <w:rFonts w:ascii="HGPGothicE" w:eastAsia="HGPGothicE" w:hAnsi="HGPGothicE" w:hint="eastAsia"/>
-        </w:rPr>
-      </w:pPr>
-    </w:p>
-    <w:p>
-      <w:pPr>
-        <w:rPr>
-          <w:rFonts w:ascii="HGPGothicE" w:eastAsia="HGPGothicE" w:hAnsi="HGPGothicE" w:hint="eastAsia"/>
-        </w:rPr>
-      </w:pPr>
-    </w:p>
-    <w:p>
-      <w:pPr>
-        <w:rPr>
-          <w:rFonts w:ascii="HGPGothicE" w:eastAsia="HGPGothicE" w:hAnsi="HGPGothicE" w:hint="eastAsia"/>
-        </w:rPr>
-      </w:pPr>
-    </w:p>
-    <w:p>
-      <w:pPr>
-        <w:rPr>
-          <w:rFonts w:ascii="HGPGothicE" w:eastAsia="HGPGothicE" w:hAnsi="HGPGothicE" w:hint="eastAsia"/>
-        </w:rPr>
-      </w:pPr>
-    </w:p>
-    <w:p>
-      <w:pPr>
-        <w:rPr>
-          <w:rFonts w:ascii="HGPGothicE" w:eastAsia="HGPGothicE" w:hAnsi="HGPGothicE" w:hint="eastAsia"/>
-        </w:rPr>
-      </w:pPr>
-    </w:p>
-    <w:p>
-      <w:pPr>
-        <w:rPr>
-          <w:rFonts w:ascii="HGPGothicE" w:eastAsia="HGPGothicE" w:hAnsi="HGPGothicE" w:hint="eastAsia"/>
-        </w:rPr>
-      </w:pPr>
-    </w:p>
-    <w:p>
-      <w:pPr>
-        <w:rPr>
-          <w:rFonts w:ascii="HGPGothicE" w:eastAsia="HGPGothicE" w:hAnsi="HGPGothicE" w:hint="eastAsia"/>
-        </w:rPr>
-      </w:pPr>
-    </w:p>
-    <w:p>
-      <w:pPr>
-        <w:rPr>
-          <w:rFonts w:ascii="HGPGothicE" w:eastAsia="HGPGothicE" w:hAnsi="HGPGothicE" w:hint="eastAsia"/>
+        <w:commentReference w:id="6"/>
+      </w:r>
+    </w:p>
+    <w:p>
+      <w:pPr>
+        <w:rPr>
+          <w:rFonts w:ascii="HGPGothicE" w:eastAsia="HGPGothicE" w:hAnsi="HGPGothicE"/>
+        </w:rPr>
+      </w:pPr>
+    </w:p>
+    <w:p>
+      <w:pPr>
+        <w:rPr>
+          <w:rFonts w:ascii="HGPGothicE" w:eastAsia="HGPGothicE" w:hAnsi="HGPGothicE"/>
+        </w:rPr>
+      </w:pPr>
+    </w:p>
+    <w:p>
+      <w:pPr>
+        <w:rPr>
+          <w:rFonts w:ascii="HGPGothicE" w:eastAsia="HGPGothicE" w:hAnsi="HGPGothicE"/>
+        </w:rPr>
+      </w:pPr>
+    </w:p>
+    <w:p>
+      <w:pPr>
+        <w:rPr>
+          <w:rFonts w:ascii="HGPGothicE" w:eastAsia="HGPGothicE" w:hAnsi="HGPGothicE"/>
+        </w:rPr>
+      </w:pPr>
+    </w:p>
+    <w:p>
+      <w:pPr>
+        <w:rPr>
+          <w:rFonts w:ascii="HGPGothicE" w:eastAsia="HGPGothicE" w:hAnsi="HGPGothicE"/>
+        </w:rPr>
+      </w:pPr>
+    </w:p>
+    <w:p>
+      <w:pPr>
+        <w:rPr>
+          <w:rFonts w:ascii="HGPGothicE" w:eastAsia="HGPGothicE" w:hAnsi="HGPGothicE"/>
+        </w:rPr>
+      </w:pPr>
+    </w:p>
+    <w:p>
+      <w:pPr>
+        <w:rPr>
+          <w:rFonts w:ascii="HGPGothicE" w:eastAsia="HGPGothicE" w:hAnsi="HGPGothicE"/>
+        </w:rPr>
+      </w:pPr>
+    </w:p>
+    <w:p>
+      <w:pPr>
+        <w:rPr>
+          <w:rFonts w:ascii="HGPGothicE" w:eastAsia="HGPGothicE" w:hAnsi="HGPGothicE"/>
+        </w:rPr>
+      </w:pPr>
+    </w:p>
+    <w:p>
+      <w:pPr>
+        <w:rPr>
+          <w:rFonts w:ascii="HGPGothicE" w:eastAsia="HGPGothicE" w:hAnsi="HGPGothicE"/>
+        </w:rPr>
+      </w:pPr>
+    </w:p>
+    <w:p>
+      <w:pPr>
+        <w:rPr>
+          <w:rFonts w:ascii="HGPGothicE" w:eastAsia="HGPGothicE" w:hAnsi="HGPGothicE"/>
+        </w:rPr>
+      </w:pPr>
+    </w:p>
+    <w:p>
+      <w:pPr>
+        <w:rPr>
+          <w:rFonts w:ascii="HGPGothicE" w:eastAsia="HGPGothicE" w:hAnsi="HGPGothicE"/>
           <w:i/>
           <w:u w:val="single"/>
         </w:rPr>
@@ -1451,38 +1332,38 @@
     <w:p>
       <w:pPr>
         <w:rPr>
+          <w:rFonts w:ascii="HGPGothicE" w:eastAsia="HGPGothicE" w:hAnsi="HGPGothicE"/>
+        </w:rPr>
+      </w:pPr>
+      <w:commentRangeStart w:id="8"/>
+      <w:r>
+        <w:rPr>
           <w:rFonts w:ascii="HGPGothicE" w:eastAsia="HGPGothicE" w:hAnsi="HGPGothicE" w:hint="eastAsia"/>
         </w:rPr>
-      </w:pPr>
-      <w:commentRangeStart w:id="8"/>
+        <w:t>取り組みのスケジュールを表２にまとめる．表２のスケジュールは事前に</w:t>
+      </w:r>
       <w:r>
         <w:rPr>
           <w:rFonts w:ascii="HGPGothicE" w:eastAsia="HGPGothicE" w:hAnsi="HGPGothicE" w:hint="eastAsia"/>
         </w:rPr>
-        <w:t>取り組みのスケジュールを表２にまとめる．表２のスケジュールは事前に</w:t>
+        <w:t>計画</w:t>
       </w:r>
       <w:r>
         <w:rPr>
           <w:rFonts w:ascii="HGPGothicE" w:eastAsia="HGPGothicE" w:hAnsi="HGPGothicE" w:hint="eastAsia"/>
         </w:rPr>
-        <w:t>計画</w:t>
+        <w:t>したもので</w:t>
       </w:r>
       <w:r>
         <w:rPr>
           <w:rFonts w:ascii="HGPGothicE" w:eastAsia="HGPGothicE" w:hAnsi="HGPGothicE" w:hint="eastAsia"/>
         </w:rPr>
-        <w:t>したもので</w:t>
+        <w:t>はなく，</w:t>
       </w:r>
       <w:r>
         <w:rPr>
           <w:rFonts w:ascii="HGPGothicE" w:eastAsia="HGPGothicE" w:hAnsi="HGPGothicE" w:hint="eastAsia"/>
         </w:rPr>
-        <w:t>はなく，</w:t>
-      </w:r>
-      <w:r>
-        <w:rPr>
-          <w:rFonts w:ascii="HGPGothicE" w:eastAsia="HGPGothicE" w:hAnsi="HGPGothicE" w:hint="eastAsia"/>
-        </w:rPr>
         <w:t>現時点での出来と到達目標との差をはかりながらリアルタイムに調整していったスケジュールである．</w:t>
       </w:r>
       <w:r>
@@ -1509,7 +1390,7 @@
       <w:pPr>
         <w:jc w:val="center"/>
         <w:rPr>
-          <w:rFonts w:ascii="HGPGothicE" w:eastAsia="HGPGothicE" w:hAnsi="HGPGothicE" w:hint="eastAsia"/>
+          <w:rFonts w:ascii="HGPGothicE" w:eastAsia="HGPGothicE" w:hAnsi="HGPGothicE"/>
           <w:i/>
           <w:sz w:val="28"/>
         </w:rPr>
@@ -1559,7 +1440,7 @@
             <w:pPr>
               <w:jc w:val="center"/>
               <w:rPr>
-                <w:rFonts w:ascii="HGPGothicE" w:eastAsia="HGPGothicE" w:hAnsi="HGPGothicE" w:hint="eastAsia"/>
+                <w:rFonts w:ascii="HGPGothicE" w:eastAsia="HGPGothicE" w:hAnsi="HGPGothicE"/>
                 <w:sz w:val="28"/>
               </w:rPr>
             </w:pPr>
@@ -1584,7 +1465,7 @@
             <w:pPr>
               <w:jc w:val="center"/>
               <w:rPr>
-                <w:rFonts w:ascii="HGPGothicE" w:eastAsia="HGPGothicE" w:hAnsi="HGPGothicE" w:hint="eastAsia"/>
+                <w:rFonts w:ascii="HGPGothicE" w:eastAsia="HGPGothicE" w:hAnsi="HGPGothicE"/>
                 <w:sz w:val="28"/>
               </w:rPr>
             </w:pPr>
@@ -1687,7 +1568,7 @@
           <w:p>
             <w:pPr>
               <w:rPr>
-                <w:rFonts w:ascii="HGPGothicE" w:eastAsia="HGPGothicE" w:hAnsi="HGPGothicE" w:hint="eastAsia"/>
+                <w:rFonts w:ascii="HGPGothicE" w:eastAsia="HGPGothicE" w:hAnsi="HGPGothicE"/>
               </w:rPr>
             </w:pPr>
             <w:r>
@@ -1726,7 +1607,7 @@
           <w:p>
             <w:pPr>
               <w:rPr>
-                <w:rFonts w:ascii="HGPGothicE" w:eastAsia="HGPGothicE" w:hAnsi="HGPGothicE" w:hint="eastAsia"/>
+                <w:rFonts w:ascii="HGPGothicE" w:eastAsia="HGPGothicE" w:hAnsi="HGPGothicE"/>
               </w:rPr>
             </w:pPr>
           </w:p>
@@ -1764,7 +1645,7 @@
           <w:p>
             <w:pPr>
               <w:rPr>
-                <w:rFonts w:ascii="HGPGothicE" w:eastAsia="HGPGothicE" w:hAnsi="HGPGothicE" w:hint="eastAsia"/>
+                <w:rFonts w:ascii="HGPGothicE" w:eastAsia="HGPGothicE" w:hAnsi="HGPGothicE"/>
               </w:rPr>
             </w:pPr>
             <w:r>
@@ -1808,7 +1689,7 @@
           <w:p>
             <w:pPr>
               <w:rPr>
-                <w:rFonts w:ascii="HGPGothicE" w:eastAsia="HGPGothicE" w:hAnsi="HGPGothicE" w:hint="eastAsia"/>
+                <w:rFonts w:ascii="HGPGothicE" w:eastAsia="HGPGothicE" w:hAnsi="HGPGothicE"/>
               </w:rPr>
             </w:pPr>
             <w:r>
@@ -1877,7 +1758,7 @@
           <w:p>
             <w:pPr>
               <w:rPr>
-                <w:rFonts w:ascii="HGPGothicE" w:eastAsia="HGPGothicE" w:hAnsi="HGPGothicE" w:hint="eastAsia"/>
+                <w:rFonts w:ascii="HGPGothicE" w:eastAsia="HGPGothicE" w:hAnsi="HGPGothicE"/>
               </w:rPr>
             </w:pPr>
             <w:r>
@@ -1909,37 +1790,7 @@
               <w:rPr>
                 <w:rFonts w:ascii="HGPGothicE" w:eastAsia="HGPGothicE" w:hAnsi="HGPGothicE"/>
               </w:rPr>
-              <w:t>1/17</w:t>
-            </w:r>
-            <w:r>
-              <w:rPr>
-                <w:rFonts w:ascii="HGPGothicE" w:eastAsia="HGPGothicE" w:hAnsi="HGPGothicE"/>
-              </w:rPr>
-              <w:t xml:space="preserve"> (Thu.) 1</w:t>
-            </w:r>
-            <w:r>
-              <w:rPr>
-                <w:rFonts w:ascii="HGPGothicE" w:eastAsia="HGPGothicE" w:hAnsi="HGPGothicE"/>
-              </w:rPr>
-              <w:t>5</w:t>
-            </w:r>
-            <w:r>
-              <w:rPr>
-                <w:rFonts w:ascii="HGPGothicE" w:eastAsia="HGPGothicE" w:hAnsi="HGPGothicE"/>
-              </w:rPr>
-              <w:t>:00 –</w:t>
-            </w:r>
-            <w:r>
-              <w:rPr>
-                <w:rFonts w:ascii="HGPGothicE" w:eastAsia="HGPGothicE" w:hAnsi="HGPGothicE"/>
-              </w:rPr>
-              <w:t xml:space="preserve"> 20</w:t>
-            </w:r>
-            <w:r>
-              <w:rPr>
-                <w:rFonts w:ascii="HGPGothicE" w:eastAsia="HGPGothicE" w:hAnsi="HGPGothicE"/>
-              </w:rPr>
-              <w:t>:00</w:t>
+              <w:t>1/17 (Thu.) 15:00 – 20:00</w:t>
             </w:r>
           </w:p>
         </w:tc>
@@ -1951,7 +1802,7 @@
           <w:p>
             <w:pPr>
               <w:rPr>
-                <w:rFonts w:ascii="HGPGothicE" w:eastAsia="HGPGothicE" w:hAnsi="HGPGothicE" w:hint="eastAsia"/>
+                <w:rFonts w:ascii="HGPGothicE" w:eastAsia="HGPGothicE" w:hAnsi="HGPGothicE"/>
               </w:rPr>
             </w:pPr>
           </w:p>
@@ -1989,7 +1840,7 @@
           <w:p>
             <w:pPr>
               <w:rPr>
-                <w:rFonts w:ascii="HGPGothicE" w:eastAsia="HGPGothicE" w:hAnsi="HGPGothicE" w:hint="eastAsia"/>
+                <w:rFonts w:ascii="HGPGothicE" w:eastAsia="HGPGothicE" w:hAnsi="HGPGothicE"/>
               </w:rPr>
             </w:pPr>
           </w:p>
@@ -2028,7 +1879,7 @@
           <w:p>
             <w:pPr>
               <w:rPr>
-                <w:rFonts w:ascii="HGPGothicE" w:eastAsia="HGPGothicE" w:hAnsi="HGPGothicE" w:hint="eastAsia"/>
+                <w:rFonts w:ascii="HGPGothicE" w:eastAsia="HGPGothicE" w:hAnsi="HGPGothicE"/>
               </w:rPr>
             </w:pPr>
           </w:p>
@@ -2055,49 +1906,7 @@
               <w:rPr>
                 <w:rFonts w:ascii="HGPGothicE" w:eastAsia="HGPGothicE" w:hAnsi="HGPGothicE"/>
               </w:rPr>
-              <w:t>1/24</w:t>
-            </w:r>
-            <w:r>
-              <w:rPr>
-                <w:rFonts w:ascii="HGPGothicE" w:eastAsia="HGPGothicE" w:hAnsi="HGPGothicE"/>
-              </w:rPr>
-              <w:t xml:space="preserve"> (</w:t>
-            </w:r>
-            <w:r>
-              <w:rPr>
-                <w:rFonts w:ascii="HGPGothicE" w:eastAsia="HGPGothicE" w:hAnsi="HGPGothicE"/>
-              </w:rPr>
-              <w:t>Tue</w:t>
-            </w:r>
-            <w:r>
-              <w:rPr>
-                <w:rFonts w:ascii="HGPGothicE" w:eastAsia="HGPGothicE" w:hAnsi="HGPGothicE"/>
-              </w:rPr>
-              <w:t>.)</w:t>
-            </w:r>
-            <w:r>
-              <w:rPr>
-                <w:rFonts w:ascii="HGPGothicE" w:eastAsia="HGPGothicE" w:hAnsi="HGPGothicE"/>
-              </w:rPr>
-              <w:t xml:space="preserve"> 17:00</w:t>
-            </w:r>
-            <w:r>
-              <w:rPr>
-                <w:rFonts w:ascii="HGPGothicE" w:eastAsia="HGPGothicE" w:hAnsi="HGPGothicE"/>
-              </w:rPr>
-              <w:t xml:space="preserve"> –</w:t>
-            </w:r>
-            <w:r>
-              <w:rPr>
-                <w:rFonts w:ascii="HGPGothicE" w:eastAsia="HGPGothicE" w:hAnsi="HGPGothicE"/>
-              </w:rPr>
-              <w:t xml:space="preserve"> 19</w:t>
-            </w:r>
-            <w:r>
-              <w:rPr>
-                <w:rFonts w:ascii="HGPGothicE" w:eastAsia="HGPGothicE" w:hAnsi="HGPGothicE"/>
-              </w:rPr>
-              <w:t>:00</w:t>
+              <w:t>1/24 (Tue.) 17:00 – 19:00</w:t>
             </w:r>
           </w:p>
         </w:tc>
@@ -2109,7 +1918,7 @@
           <w:p>
             <w:pPr>
               <w:rPr>
-                <w:rFonts w:ascii="HGPGothicE" w:eastAsia="HGPGothicE" w:hAnsi="HGPGothicE" w:hint="eastAsia"/>
+                <w:rFonts w:ascii="HGPGothicE" w:eastAsia="HGPGothicE" w:hAnsi="HGPGothicE"/>
               </w:rPr>
             </w:pPr>
           </w:p>
@@ -2136,13 +1945,7 @@
               <w:rPr>
                 <w:rFonts w:ascii="HGPGothicE" w:eastAsia="HGPGothicE" w:hAnsi="HGPGothicE"/>
               </w:rPr>
-              <w:t>1/25 (Wed.)</w:t>
-            </w:r>
-            <w:r>
-              <w:rPr>
-                <w:rFonts w:ascii="HGPGothicE" w:eastAsia="HGPGothicE" w:hAnsi="HGPGothicE"/>
-              </w:rPr>
-              <w:t xml:space="preserve"> 9:30 – 10:30</w:t>
+              <w:t>1/25 (Wed.) 9:30 – 10:30</w:t>
             </w:r>
           </w:p>
         </w:tc>
@@ -2154,7 +1957,7 @@
           <w:p>
             <w:pPr>
               <w:rPr>
-                <w:rFonts w:ascii="HGPGothicE" w:eastAsia="HGPGothicE" w:hAnsi="HGPGothicE" w:hint="eastAsia"/>
+                <w:rFonts w:ascii="HGPGothicE" w:eastAsia="HGPGothicE" w:hAnsi="HGPGothicE"/>
               </w:rPr>
             </w:pPr>
             <w:r>
@@ -2187,25 +1990,7 @@
               <w:rPr>
                 <w:rFonts w:ascii="HGPGothicE" w:eastAsia="HGPGothicE" w:hAnsi="HGPGothicE"/>
               </w:rPr>
-              <w:t>1/25</w:t>
-            </w:r>
-            <w:r>
-              <w:rPr>
-                <w:rFonts w:ascii="HGPGothicE" w:eastAsia="HGPGothicE" w:hAnsi="HGPGothicE"/>
-              </w:rPr>
-              <w:t xml:space="preserve"> </w:t>
-            </w:r>
-            <w:r>
-              <w:rPr>
-                <w:rFonts w:ascii="HGPGothicE" w:eastAsia="HGPGothicE" w:hAnsi="HGPGothicE"/>
-              </w:rPr>
-              <w:t>(Wed.)</w:t>
-            </w:r>
-            <w:r>
-              <w:rPr>
-                <w:rFonts w:ascii="HGPGothicE" w:eastAsia="HGPGothicE" w:hAnsi="HGPGothicE"/>
-              </w:rPr>
-              <w:t xml:space="preserve"> 10:30 – 14:30</w:t>
+              <w:t>1/25 (Wed.) 10:30 – 14:30</w:t>
             </w:r>
           </w:p>
         </w:tc>
@@ -2217,7 +2002,7 @@
           <w:p>
             <w:pPr>
               <w:rPr>
-                <w:rFonts w:ascii="HGPGothicE" w:eastAsia="HGPGothicE" w:hAnsi="HGPGothicE" w:hint="eastAsia"/>
+                <w:rFonts w:ascii="HGPGothicE" w:eastAsia="HGPGothicE" w:hAnsi="HGPGothicE"/>
               </w:rPr>
             </w:pPr>
             <w:r>
@@ -2262,7 +2047,7 @@
           <w:p>
             <w:pPr>
               <w:rPr>
-                <w:rFonts w:ascii="HGPGothicE" w:eastAsia="HGPGothicE" w:hAnsi="HGPGothicE" w:hint="eastAsia"/>
+                <w:rFonts w:ascii="HGPGothicE" w:eastAsia="HGPGothicE" w:hAnsi="HGPGothicE"/>
               </w:rPr>
             </w:pPr>
           </w:p>
@@ -2301,7 +2086,7 @@
           <w:p>
             <w:pPr>
               <w:rPr>
-                <w:rFonts w:ascii="HGPGothicE" w:eastAsia="HGPGothicE" w:hAnsi="HGPGothicE" w:hint="eastAsia"/>
+                <w:rFonts w:ascii="HGPGothicE" w:eastAsia="HGPGothicE" w:hAnsi="HGPGothicE"/>
               </w:rPr>
             </w:pPr>
           </w:p>
@@ -2340,7 +2125,7 @@
           <w:p>
             <w:pPr>
               <w:rPr>
-                <w:rFonts w:ascii="HGPGothicE" w:eastAsia="HGPGothicE" w:hAnsi="HGPGothicE" w:hint="eastAsia"/>
+                <w:rFonts w:ascii="HGPGothicE" w:eastAsia="HGPGothicE" w:hAnsi="HGPGothicE"/>
               </w:rPr>
             </w:pPr>
           </w:p>
@@ -2379,7 +2164,7 @@
           <w:p>
             <w:pPr>
               <w:rPr>
-                <w:rFonts w:ascii="HGPGothicE" w:eastAsia="HGPGothicE" w:hAnsi="HGPGothicE" w:hint="eastAsia"/>
+                <w:rFonts w:ascii="HGPGothicE" w:eastAsia="HGPGothicE" w:hAnsi="HGPGothicE"/>
               </w:rPr>
             </w:pPr>
             <w:r>
@@ -2430,7 +2215,7 @@
           <w:p>
             <w:pPr>
               <w:rPr>
-                <w:rFonts w:ascii="HGPGothicE" w:eastAsia="HGPGothicE" w:hAnsi="HGPGothicE" w:hint="eastAsia"/>
+                <w:rFonts w:ascii="HGPGothicE" w:eastAsia="HGPGothicE" w:hAnsi="HGPGothicE"/>
               </w:rPr>
             </w:pPr>
             <w:r>
@@ -2486,32 +2271,14 @@
           <w:p>
             <w:pPr>
               <w:rPr>
+                <w:rFonts w:ascii="HGPGothicE" w:eastAsia="HGPGothicE" w:hAnsi="HGPGothicE"/>
+              </w:rPr>
+            </w:pPr>
+            <w:r>
+              <w:rPr>
                 <w:rFonts w:ascii="HGPGothicE" w:eastAsia="HGPGothicE" w:hAnsi="HGPGothicE" w:hint="eastAsia"/>
               </w:rPr>
-            </w:pPr>
-            <w:r>
-              <w:rPr>
-                <w:rFonts w:ascii="HGPGothicE" w:eastAsia="HGPGothicE" w:hAnsi="HGPGothicE" w:hint="eastAsia"/>
-              </w:rPr>
-              <w:t>最優</w:t>
-            </w:r>
-            <w:r>
-              <w:rPr>
-                <w:rFonts w:ascii="HGPGothicE" w:eastAsia="HGPGothicE" w:hAnsi="HGPGothicE" w:hint="eastAsia"/>
-              </w:rPr>
-              <w:t>発表のための</w:t>
-            </w:r>
-            <w:r>
-              <w:rPr>
-                <w:rFonts w:ascii="HGPGothicE" w:eastAsia="HGPGothicE" w:hAnsi="HGPGothicE" w:hint="eastAsia"/>
-              </w:rPr>
-              <w:t>デモ</w:t>
-            </w:r>
-            <w:r>
-              <w:rPr>
-                <w:rFonts w:ascii="HGPGothicE" w:eastAsia="HGPGothicE" w:hAnsi="HGPGothicE" w:hint="eastAsia"/>
-              </w:rPr>
-              <w:t>準備</w:t>
+              <w:t>最優発表のためのデモ準備</w:t>
             </w:r>
           </w:p>
         </w:tc>
@@ -2548,7 +2315,7 @@
           <w:p>
             <w:pPr>
               <w:rPr>
-                <w:rFonts w:ascii="HGPGothicE" w:eastAsia="HGPGothicE" w:hAnsi="HGPGothicE" w:hint="eastAsia"/>
+                <w:rFonts w:ascii="HGPGothicE" w:eastAsia="HGPGothicE" w:hAnsi="HGPGothicE"/>
               </w:rPr>
             </w:pPr>
             <w:r>
@@ -2564,35 +2331,35 @@
     <w:p>
       <w:pPr>
         <w:rPr>
-          <w:rFonts w:ascii="HGPGothicE" w:eastAsia="HGPGothicE" w:hAnsi="HGPGothicE" w:hint="eastAsia"/>
-        </w:rPr>
-      </w:pPr>
-    </w:p>
-    <w:p>
-      <w:pPr>
-        <w:rPr>
-          <w:rFonts w:ascii="HGPGothicE" w:eastAsia="HGPGothicE" w:hAnsi="HGPGothicE" w:hint="eastAsia"/>
-        </w:rPr>
-      </w:pPr>
-    </w:p>
-    <w:p>
-      <w:pPr>
-        <w:rPr>
-          <w:rFonts w:ascii="HGPGothicE" w:eastAsia="HGPGothicE" w:hAnsi="HGPGothicE" w:hint="eastAsia"/>
-        </w:rPr>
-      </w:pPr>
-    </w:p>
-    <w:p>
-      <w:pPr>
-        <w:rPr>
-          <w:rFonts w:ascii="HGPGothicE" w:eastAsia="HGPGothicE" w:hAnsi="HGPGothicE"/>
-        </w:rPr>
-      </w:pPr>
-    </w:p>
-    <w:p>
-      <w:pPr>
-        <w:rPr>
-          <w:rFonts w:ascii="HGPGothicE" w:eastAsia="HGPGothicE" w:hAnsi="HGPGothicE" w:hint="eastAsia"/>
+          <w:rFonts w:ascii="HGPGothicE" w:eastAsia="HGPGothicE" w:hAnsi="HGPGothicE"/>
+        </w:rPr>
+      </w:pPr>
+    </w:p>
+    <w:p>
+      <w:pPr>
+        <w:rPr>
+          <w:rFonts w:ascii="HGPGothicE" w:eastAsia="HGPGothicE" w:hAnsi="HGPGothicE"/>
+        </w:rPr>
+      </w:pPr>
+    </w:p>
+    <w:p>
+      <w:pPr>
+        <w:rPr>
+          <w:rFonts w:ascii="HGPGothicE" w:eastAsia="HGPGothicE" w:hAnsi="HGPGothicE"/>
+        </w:rPr>
+      </w:pPr>
+    </w:p>
+    <w:p>
+      <w:pPr>
+        <w:rPr>
+          <w:rFonts w:ascii="HGPGothicE" w:eastAsia="HGPGothicE" w:hAnsi="HGPGothicE"/>
+        </w:rPr>
+      </w:pPr>
+    </w:p>
+    <w:p>
+      <w:pPr>
+        <w:rPr>
+          <w:rFonts w:ascii="HGPGothicE" w:eastAsia="HGPGothicE" w:hAnsi="HGPGothicE"/>
         </w:rPr>
       </w:pPr>
       <w:r>
@@ -2632,7 +2399,7 @@
     <w:p>
       <w:pPr>
         <w:rPr>
-          <w:rFonts w:ascii="HGPGothicE" w:eastAsia="HGPGothicE" w:hAnsi="HGPGothicE" w:hint="eastAsia"/>
+          <w:rFonts w:ascii="HGPGothicE" w:eastAsia="HGPGothicE" w:hAnsi="HGPGothicE"/>
         </w:rPr>
       </w:pPr>
     </w:p>
@@ -2640,7 +2407,7 @@
       <w:pPr>
         <w:jc w:val="center"/>
         <w:rPr>
-          <w:rFonts w:ascii="HGPGothicE" w:eastAsia="HGPGothicE" w:hAnsi="HGPGothicE" w:hint="eastAsia"/>
+          <w:rFonts w:ascii="HGPGothicE" w:eastAsia="HGPGothicE" w:hAnsi="HGPGothicE"/>
           <w:i/>
           <w:sz w:val="28"/>
         </w:rPr>
@@ -2698,7 +2465,7 @@
             <w:pPr>
               <w:jc w:val="center"/>
               <w:rPr>
-                <w:rFonts w:ascii="HGPGothicE" w:eastAsia="HGPGothicE" w:hAnsi="HGPGothicE" w:hint="eastAsia"/>
+                <w:rFonts w:ascii="HGPGothicE" w:eastAsia="HGPGothicE" w:hAnsi="HGPGothicE"/>
                 <w:sz w:val="28"/>
               </w:rPr>
             </w:pPr>
@@ -2723,7 +2490,7 @@
             <w:pPr>
               <w:jc w:val="center"/>
               <w:rPr>
-                <w:rFonts w:ascii="HGPGothicE" w:eastAsia="HGPGothicE" w:hAnsi="HGPGothicE" w:hint="eastAsia"/>
+                <w:rFonts w:ascii="HGPGothicE" w:eastAsia="HGPGothicE" w:hAnsi="HGPGothicE"/>
                 <w:sz w:val="28"/>
               </w:rPr>
             </w:pPr>
@@ -2753,7 +2520,7 @@
             <w:pPr>
               <w:jc w:val="center"/>
               <w:rPr>
-                <w:rFonts w:ascii="HGPGothicE" w:eastAsia="HGPGothicE" w:hAnsi="HGPGothicE" w:hint="eastAsia"/>
+                <w:rFonts w:ascii="HGPGothicE" w:eastAsia="HGPGothicE" w:hAnsi="HGPGothicE"/>
                 <w:b/>
                 <w:sz w:val="28"/>
               </w:rPr>
@@ -2785,7 +2552,7 @@
               </w:numPr>
               <w:ind w:leftChars="0"/>
               <w:rPr>
-                <w:rFonts w:ascii="HGPGothicE" w:eastAsia="HGPGothicE" w:hAnsi="HGPGothicE" w:hint="eastAsia"/>
+                <w:rFonts w:ascii="HGPGothicE" w:eastAsia="HGPGothicE" w:hAnsi="HGPGothicE"/>
               </w:rPr>
             </w:pPr>
             <w:commentRangeStart w:id="10"/>
@@ -2805,7 +2572,7 @@
               </w:numPr>
               <w:ind w:leftChars="0"/>
               <w:rPr>
-                <w:rFonts w:ascii="HGPGothicE" w:eastAsia="HGPGothicE" w:hAnsi="HGPGothicE" w:hint="eastAsia"/>
+                <w:rFonts w:ascii="HGPGothicE" w:eastAsia="HGPGothicE" w:hAnsi="HGPGothicE"/>
               </w:rPr>
             </w:pPr>
             <w:r>
@@ -2824,7 +2591,7 @@
               </w:numPr>
               <w:ind w:leftChars="0"/>
               <w:rPr>
-                <w:rFonts w:ascii="HGPGothicE" w:eastAsia="HGPGothicE" w:hAnsi="HGPGothicE" w:hint="eastAsia"/>
+                <w:rFonts w:ascii="HGPGothicE" w:eastAsia="HGPGothicE" w:hAnsi="HGPGothicE"/>
               </w:rPr>
             </w:pPr>
             <w:r>
@@ -2843,7 +2610,7 @@
               </w:numPr>
               <w:ind w:leftChars="0"/>
               <w:rPr>
-                <w:rFonts w:ascii="HGPGothicE" w:eastAsia="HGPGothicE" w:hAnsi="HGPGothicE" w:hint="eastAsia"/>
+                <w:rFonts w:ascii="HGPGothicE" w:eastAsia="HGPGothicE" w:hAnsi="HGPGothicE"/>
               </w:rPr>
             </w:pPr>
             <w:r>
@@ -2862,7 +2629,7 @@
               </w:numPr>
               <w:ind w:leftChars="0"/>
               <w:rPr>
-                <w:rFonts w:ascii="HGPGothicE" w:eastAsia="HGPGothicE" w:hAnsi="HGPGothicE" w:hint="eastAsia"/>
+                <w:rFonts w:ascii="HGPGothicE" w:eastAsia="HGPGothicE" w:hAnsi="HGPGothicE"/>
               </w:rPr>
             </w:pPr>
             <w:r>
@@ -2881,7 +2648,7 @@
               </w:numPr>
               <w:ind w:leftChars="0"/>
               <w:rPr>
-                <w:rFonts w:ascii="HGPGothicE" w:eastAsia="HGPGothicE" w:hAnsi="HGPGothicE" w:hint="eastAsia"/>
+                <w:rFonts w:ascii="HGPGothicE" w:eastAsia="HGPGothicE" w:hAnsi="HGPGothicE"/>
               </w:rPr>
             </w:pPr>
             <w:r>
@@ -2920,7 +2687,7 @@
             <w:pPr>
               <w:jc w:val="center"/>
               <w:rPr>
-                <w:rFonts w:ascii="HGPGothicE" w:eastAsia="HGPGothicE" w:hAnsi="HGPGothicE" w:hint="eastAsia"/>
+                <w:rFonts w:ascii="HGPGothicE" w:eastAsia="HGPGothicE" w:hAnsi="HGPGothicE"/>
                 <w:b/>
                 <w:sz w:val="28"/>
               </w:rPr>
@@ -2949,7 +2716,7 @@
               </w:numPr>
               <w:ind w:leftChars="0"/>
               <w:rPr>
-                <w:rFonts w:ascii="HGPGothicE" w:eastAsia="HGPGothicE" w:hAnsi="HGPGothicE" w:hint="eastAsia"/>
+                <w:rFonts w:ascii="HGPGothicE" w:eastAsia="HGPGothicE" w:hAnsi="HGPGothicE"/>
               </w:rPr>
             </w:pPr>
             <w:commentRangeStart w:id="11"/>
@@ -2975,7 +2742,7 @@
               </w:numPr>
               <w:ind w:leftChars="0"/>
               <w:rPr>
-                <w:rFonts w:ascii="HGPGothicE" w:eastAsia="HGPGothicE" w:hAnsi="HGPGothicE" w:hint="eastAsia"/>
+                <w:rFonts w:ascii="HGPGothicE" w:eastAsia="HGPGothicE" w:hAnsi="HGPGothicE"/>
               </w:rPr>
             </w:pPr>
             <w:r>
@@ -3000,7 +2767,7 @@
               </w:numPr>
               <w:ind w:leftChars="0"/>
               <w:rPr>
-                <w:rFonts w:ascii="HGPGothicE" w:eastAsia="HGPGothicE" w:hAnsi="HGPGothicE" w:hint="eastAsia"/>
+                <w:rFonts w:ascii="HGPGothicE" w:eastAsia="HGPGothicE" w:hAnsi="HGPGothicE"/>
               </w:rPr>
             </w:pPr>
             <w:r>
@@ -3019,7 +2786,7 @@
               </w:numPr>
               <w:ind w:leftChars="0"/>
               <w:rPr>
-                <w:rFonts w:ascii="HGPGothicE" w:eastAsia="HGPGothicE" w:hAnsi="HGPGothicE" w:hint="eastAsia"/>
+                <w:rFonts w:ascii="HGPGothicE" w:eastAsia="HGPGothicE" w:hAnsi="HGPGothicE"/>
               </w:rPr>
             </w:pPr>
             <w:r>
@@ -3038,7 +2805,7 @@
               </w:numPr>
               <w:ind w:leftChars="0"/>
               <w:rPr>
-                <w:rFonts w:ascii="HGPGothicE" w:eastAsia="HGPGothicE" w:hAnsi="HGPGothicE" w:hint="eastAsia"/>
+                <w:rFonts w:ascii="HGPGothicE" w:eastAsia="HGPGothicE" w:hAnsi="HGPGothicE"/>
               </w:rPr>
             </w:pPr>
             <w:r>
@@ -3095,7 +2862,7 @@
             <w:pPr>
               <w:jc w:val="center"/>
               <w:rPr>
-                <w:rFonts w:ascii="HGPGothicE" w:eastAsia="HGPGothicE" w:hAnsi="HGPGothicE" w:hint="eastAsia"/>
+                <w:rFonts w:ascii="HGPGothicE" w:eastAsia="HGPGothicE" w:hAnsi="HGPGothicE"/>
                 <w:b/>
                 <w:sz w:val="28"/>
               </w:rPr>
@@ -3124,7 +2891,7 @@
               </w:numPr>
               <w:ind w:leftChars="0"/>
               <w:rPr>
-                <w:rFonts w:ascii="HGPGothicE" w:eastAsia="HGPGothicE" w:hAnsi="HGPGothicE" w:hint="eastAsia"/>
+                <w:rFonts w:ascii="HGPGothicE" w:eastAsia="HGPGothicE" w:hAnsi="HGPGothicE"/>
               </w:rPr>
             </w:pPr>
             <w:commentRangeStart w:id="12"/>
@@ -3150,7 +2917,7 @@
               </w:numPr>
               <w:ind w:leftChars="0"/>
               <w:rPr>
-                <w:rFonts w:ascii="HGPGothicE" w:eastAsia="HGPGothicE" w:hAnsi="HGPGothicE" w:hint="eastAsia"/>
+                <w:rFonts w:ascii="HGPGothicE" w:eastAsia="HGPGothicE" w:hAnsi="HGPGothicE"/>
               </w:rPr>
             </w:pPr>
             <w:r>
@@ -3181,7 +2948,7 @@
               </w:numPr>
               <w:ind w:leftChars="0"/>
               <w:rPr>
-                <w:rFonts w:ascii="HGPGothicE" w:eastAsia="HGPGothicE" w:hAnsi="HGPGothicE" w:hint="eastAsia"/>
+                <w:rFonts w:ascii="HGPGothicE" w:eastAsia="HGPGothicE" w:hAnsi="HGPGothicE"/>
               </w:rPr>
             </w:pPr>
             <w:r>
@@ -3200,7 +2967,7 @@
               </w:numPr>
               <w:ind w:leftChars="0"/>
               <w:rPr>
-                <w:rFonts w:ascii="HGPGothicE" w:eastAsia="HGPGothicE" w:hAnsi="HGPGothicE" w:hint="eastAsia"/>
+                <w:rFonts w:ascii="HGPGothicE" w:eastAsia="HGPGothicE" w:hAnsi="HGPGothicE"/>
               </w:rPr>
             </w:pPr>
             <w:r>
@@ -3249,18 +3016,8 @@
                 <w:b/>
                 <w:sz w:val="28"/>
               </w:rPr>
-              <w:t xml:space="preserve">Jens </w:t>
-            </w:r>
-            <w:proofErr w:type="spellStart"/>
-            <w:r>
-              <w:rPr>
-                <w:rFonts w:ascii="HGPGothicE" w:eastAsia="HGPGothicE" w:hAnsi="HGPGothicE"/>
-                <w:b/>
-                <w:sz w:val="28"/>
-              </w:rPr>
-              <w:t>Oetjen</w:t>
-            </w:r>
-            <w:proofErr w:type="spellEnd"/>
+              <w:t>Jens Oetjen</w:t>
+            </w:r>
           </w:p>
         </w:tc>
         <w:tc>
@@ -3277,7 +3034,7 @@
               </w:numPr>
               <w:ind w:leftChars="0"/>
               <w:rPr>
-                <w:rFonts w:ascii="HGPGothicE" w:eastAsia="HGPGothicE" w:hAnsi="HGPGothicE" w:hint="eastAsia"/>
+                <w:rFonts w:ascii="HGPGothicE" w:eastAsia="HGPGothicE" w:hAnsi="HGPGothicE"/>
               </w:rPr>
             </w:pPr>
             <w:commentRangeStart w:id="14"/>
@@ -3285,13 +3042,7 @@
               <w:rPr>
                 <w:rFonts w:ascii="HGPGothicE" w:eastAsia="HGPGothicE" w:hAnsi="HGPGothicE"/>
               </w:rPr>
-              <w:t xml:space="preserve">Creating </w:t>
-            </w:r>
-            <w:r>
-              <w:rPr>
-                <w:rFonts w:ascii="HGPGothicE" w:eastAsia="HGPGothicE" w:hAnsi="HGPGothicE"/>
-              </w:rPr>
-              <w:t>Rest API</w:t>
+              <w:t>Creating Rest API</w:t>
             </w:r>
           </w:p>
           <w:p>
@@ -3370,7 +3121,7 @@
               </w:numPr>
               <w:ind w:leftChars="0"/>
               <w:rPr>
-                <w:rFonts w:ascii="HGPGothicE" w:eastAsia="HGPGothicE" w:hAnsi="HGPGothicE" w:hint="eastAsia"/>
+                <w:rFonts w:ascii="HGPGothicE" w:eastAsia="HGPGothicE" w:hAnsi="HGPGothicE"/>
               </w:rPr>
             </w:pPr>
             <w:r>
@@ -3389,7 +3140,7 @@
               </w:numPr>
               <w:ind w:leftChars="0"/>
               <w:rPr>
-                <w:rFonts w:ascii="HGPGothicE" w:eastAsia="HGPGothicE" w:hAnsi="HGPGothicE" w:hint="eastAsia"/>
+                <w:rFonts w:ascii="HGPGothicE" w:eastAsia="HGPGothicE" w:hAnsi="HGPGothicE"/>
               </w:rPr>
             </w:pPr>
             <w:r>
@@ -3408,7 +3159,7 @@
               </w:numPr>
               <w:ind w:leftChars="0"/>
               <w:rPr>
-                <w:rFonts w:ascii="HGPGothicE" w:eastAsia="HGPGothicE" w:hAnsi="HGPGothicE" w:hint="eastAsia"/>
+                <w:rFonts w:ascii="HGPGothicE" w:eastAsia="HGPGothicE" w:hAnsi="HGPGothicE"/>
               </w:rPr>
             </w:pPr>
             <w:r>
@@ -3427,7 +3178,7 @@
               </w:numPr>
               <w:ind w:leftChars="0"/>
               <w:rPr>
-                <w:rFonts w:ascii="HGPGothicE" w:eastAsia="HGPGothicE" w:hAnsi="HGPGothicE" w:hint="eastAsia"/>
+                <w:rFonts w:ascii="HGPGothicE" w:eastAsia="HGPGothicE" w:hAnsi="HGPGothicE"/>
               </w:rPr>
             </w:pPr>
             <w:r>
@@ -3446,7 +3197,7 @@
               </w:numPr>
               <w:ind w:leftChars="0"/>
               <w:rPr>
-                <w:rFonts w:ascii="HGPGothicE" w:eastAsia="HGPGothicE" w:hAnsi="HGPGothicE" w:hint="eastAsia"/>
+                <w:rFonts w:ascii="HGPGothicE" w:eastAsia="HGPGothicE" w:hAnsi="HGPGothicE"/>
               </w:rPr>
             </w:pPr>
             <w:r>
@@ -3465,7 +3216,7 @@
               </w:numPr>
               <w:ind w:leftChars="0"/>
               <w:rPr>
-                <w:rFonts w:ascii="HGPGothicE" w:eastAsia="HGPGothicE" w:hAnsi="HGPGothicE" w:hint="eastAsia"/>
+                <w:rFonts w:ascii="HGPGothicE" w:eastAsia="HGPGothicE" w:hAnsi="HGPGothicE"/>
               </w:rPr>
             </w:pPr>
             <w:r>
@@ -3487,35 +3238,35 @@
     <w:p>
       <w:pPr>
         <w:rPr>
-          <w:rFonts w:ascii="HGPGothicE" w:eastAsia="HGPGothicE" w:hAnsi="HGPGothicE" w:hint="eastAsia"/>
-        </w:rPr>
-      </w:pPr>
-    </w:p>
-    <w:p>
-      <w:pPr>
-        <w:rPr>
-          <w:rFonts w:ascii="HGPGothicE" w:eastAsia="HGPGothicE" w:hAnsi="HGPGothicE" w:hint="eastAsia"/>
-        </w:rPr>
-      </w:pPr>
-    </w:p>
-    <w:p>
-      <w:pPr>
-        <w:rPr>
-          <w:rFonts w:ascii="HGPGothicE" w:eastAsia="HGPGothicE" w:hAnsi="HGPGothicE"/>
-        </w:rPr>
-      </w:pPr>
-    </w:p>
-    <w:p>
-      <w:pPr>
-        <w:rPr>
-          <w:rFonts w:ascii="HGPGothicE" w:eastAsia="HGPGothicE" w:hAnsi="HGPGothicE" w:hint="eastAsia"/>
-        </w:rPr>
-      </w:pPr>
-    </w:p>
-    <w:p>
-      <w:pPr>
-        <w:rPr>
-          <w:rFonts w:ascii="HGPGothicE" w:eastAsia="HGPGothicE" w:hAnsi="HGPGothicE" w:hint="eastAsia"/>
+          <w:rFonts w:ascii="HGPGothicE" w:eastAsia="HGPGothicE" w:hAnsi="HGPGothicE"/>
+        </w:rPr>
+      </w:pPr>
+    </w:p>
+    <w:p>
+      <w:pPr>
+        <w:rPr>
+          <w:rFonts w:ascii="HGPGothicE" w:eastAsia="HGPGothicE" w:hAnsi="HGPGothicE"/>
+        </w:rPr>
+      </w:pPr>
+    </w:p>
+    <w:p>
+      <w:pPr>
+        <w:rPr>
+          <w:rFonts w:ascii="HGPGothicE" w:eastAsia="HGPGothicE" w:hAnsi="HGPGothicE"/>
+        </w:rPr>
+      </w:pPr>
+    </w:p>
+    <w:p>
+      <w:pPr>
+        <w:rPr>
+          <w:rFonts w:ascii="HGPGothicE" w:eastAsia="HGPGothicE" w:hAnsi="HGPGothicE"/>
+        </w:rPr>
+      </w:pPr>
+    </w:p>
+    <w:p>
+      <w:pPr>
+        <w:rPr>
+          <w:rFonts w:ascii="HGPGothicE" w:eastAsia="HGPGothicE" w:hAnsi="HGPGothicE"/>
           <w:i/>
           <w:sz w:val="36"/>
           <w:u w:val="single"/>
@@ -3534,7 +3285,7 @@
     <w:p>
       <w:pPr>
         <w:rPr>
-          <w:rFonts w:ascii="HGPGothicE" w:eastAsia="HGPGothicE" w:hAnsi="HGPGothicE" w:hint="eastAsia"/>
+          <w:rFonts w:ascii="HGPGothicE" w:eastAsia="HGPGothicE" w:hAnsi="HGPGothicE"/>
         </w:rPr>
       </w:pPr>
       <w:r>
@@ -3547,42 +3298,42 @@
     <w:p>
       <w:pPr>
         <w:rPr>
-          <w:rFonts w:ascii="HGPGothicE" w:eastAsia="HGPGothicE" w:hAnsi="HGPGothicE" w:hint="eastAsia"/>
-        </w:rPr>
-      </w:pPr>
-    </w:p>
-    <w:p>
-      <w:pPr>
-        <w:rPr>
-          <w:rFonts w:ascii="HGPGothicE" w:eastAsia="HGPGothicE" w:hAnsi="HGPGothicE" w:hint="eastAsia"/>
-        </w:rPr>
-      </w:pPr>
-    </w:p>
-    <w:p>
-      <w:pPr>
-        <w:rPr>
-          <w:rFonts w:ascii="HGPGothicE" w:eastAsia="HGPGothicE" w:hAnsi="HGPGothicE" w:hint="eastAsia"/>
-        </w:rPr>
-      </w:pPr>
-    </w:p>
-    <w:p>
-      <w:pPr>
-        <w:rPr>
-          <w:rFonts w:ascii="HGPGothicE" w:eastAsia="HGPGothicE" w:hAnsi="HGPGothicE" w:hint="eastAsia"/>
-        </w:rPr>
-      </w:pPr>
-    </w:p>
-    <w:p>
-      <w:pPr>
-        <w:rPr>
-          <w:rFonts w:ascii="HGPGothicE" w:eastAsia="HGPGothicE" w:hAnsi="HGPGothicE" w:hint="eastAsia"/>
-        </w:rPr>
-      </w:pPr>
-    </w:p>
-    <w:p>
-      <w:pPr>
-        <w:rPr>
-          <w:rFonts w:ascii="HGPGothicE" w:eastAsia="HGPGothicE" w:hAnsi="HGPGothicE" w:hint="eastAsia"/>
+          <w:rFonts w:ascii="HGPGothicE" w:eastAsia="HGPGothicE" w:hAnsi="HGPGothicE"/>
+        </w:rPr>
+      </w:pPr>
+    </w:p>
+    <w:p>
+      <w:pPr>
+        <w:rPr>
+          <w:rFonts w:ascii="HGPGothicE" w:eastAsia="HGPGothicE" w:hAnsi="HGPGothicE"/>
+        </w:rPr>
+      </w:pPr>
+    </w:p>
+    <w:p>
+      <w:pPr>
+        <w:rPr>
+          <w:rFonts w:ascii="HGPGothicE" w:eastAsia="HGPGothicE" w:hAnsi="HGPGothicE"/>
+        </w:rPr>
+      </w:pPr>
+    </w:p>
+    <w:p>
+      <w:pPr>
+        <w:rPr>
+          <w:rFonts w:ascii="HGPGothicE" w:eastAsia="HGPGothicE" w:hAnsi="HGPGothicE"/>
+        </w:rPr>
+      </w:pPr>
+    </w:p>
+    <w:p>
+      <w:pPr>
+        <w:rPr>
+          <w:rFonts w:ascii="HGPGothicE" w:eastAsia="HGPGothicE" w:hAnsi="HGPGothicE"/>
+        </w:rPr>
+      </w:pPr>
+    </w:p>
+    <w:p>
+      <w:pPr>
+        <w:rPr>
+          <w:rFonts w:ascii="HGPGothicE" w:eastAsia="HGPGothicE" w:hAnsi="HGPGothicE"/>
         </w:rPr>
       </w:pPr>
     </w:p>
@@ -3604,29 +3355,23 @@
     <w:p>
       <w:pPr>
         <w:pStyle w:val="a7"/>
+      </w:pPr>
+      <w:r>
+        <w:rPr>
+          <w:rStyle w:val="a6"/>
+        </w:rPr>
+        <w:annotationRef/>
+      </w:r>
+      <w:r>
         <w:rPr>
           <w:rFonts w:hint="eastAsia"/>
         </w:rPr>
-      </w:pPr>
-      <w:r>
-        <w:rPr>
-          <w:rStyle w:val="a6"/>
-        </w:rPr>
-        <w:annotationRef/>
-      </w:r>
-      <w:r>
-        <w:rPr>
-          <w:rFonts w:hint="eastAsia"/>
-        </w:rPr>
         <w:t>提出する人は記入忘れずに！</w:t>
       </w:r>
     </w:p>
     <w:p>
       <w:pPr>
         <w:pStyle w:val="a7"/>
-        <w:rPr>
-          <w:rFonts w:hint="eastAsia"/>
-        </w:rPr>
       </w:pPr>
       <w:r>
         <w:rPr>
@@ -3640,9 +3385,6 @@
     <w:p>
       <w:pPr>
         <w:pStyle w:val="a7"/>
-        <w:rPr>
-          <w:rFonts w:hint="eastAsia"/>
-        </w:rPr>
       </w:pPr>
       <w:r>
         <w:rPr>
@@ -3662,9 +3404,6 @@
     <w:p>
       <w:pPr>
         <w:pStyle w:val="a7"/>
-        <w:rPr>
-          <w:rFonts w:hint="eastAsia"/>
-        </w:rPr>
       </w:pPr>
       <w:r>
         <w:rPr>
@@ -3684,9 +3423,6 @@
     <w:p>
       <w:pPr>
         <w:pStyle w:val="a7"/>
-        <w:rPr>
-          <w:rFonts w:hint="eastAsia"/>
-        </w:rPr>
       </w:pPr>
       <w:r>
         <w:rPr>
@@ -3722,7 +3458,7 @@
     <w:p>
       <w:pPr>
         <w:rPr>
-          <w:rFonts w:ascii="HGPGothicE" w:eastAsia="HGPGothicE" w:hAnsi="HGPGothicE" w:hint="eastAsia"/>
+          <w:rFonts w:ascii="HGPGothicE" w:eastAsia="HGPGothicE" w:hAnsi="HGPGothicE"/>
         </w:rPr>
       </w:pPr>
       <w:r>
@@ -3744,33 +3480,33 @@
           <w:bottom w:val="single" w:sz="6" w:space="1" w:color="auto"/>
         </w:pBdr>
         <w:rPr>
+          <w:rFonts w:ascii="HGPGothicE" w:eastAsia="HGPGothicE" w:hAnsi="HGPGothicE"/>
+        </w:rPr>
+      </w:pPr>
+      <w:r>
+        <w:rPr>
           <w:rFonts w:ascii="HGPGothicE" w:eastAsia="HGPGothicE" w:hAnsi="HGPGothicE" w:hint="eastAsia"/>
         </w:rPr>
+        <w:t>以下メールより引用</w:t>
+      </w:r>
+    </w:p>
+    <w:p>
+      <w:pPr>
+        <w:rPr>
+          <w:rFonts w:ascii="HGPGothicE" w:eastAsia="HGPGothicE" w:hAnsi="HGPGothicE"/>
+        </w:rPr>
       </w:pPr>
       <w:r>
         <w:rPr>
           <w:rFonts w:ascii="HGPGothicE" w:eastAsia="HGPGothicE" w:hAnsi="HGPGothicE" w:hint="eastAsia"/>
         </w:rPr>
-        <w:t>以下メールより引用</w:t>
-      </w:r>
-    </w:p>
-    <w:p>
-      <w:pPr>
-        <w:rPr>
-          <w:rFonts w:ascii="HGPGothicE" w:eastAsia="HGPGothicE" w:hAnsi="HGPGothicE" w:hint="eastAsia"/>
-        </w:rPr>
-      </w:pPr>
-      <w:r>
-        <w:rPr>
-          <w:rFonts w:ascii="HGPGothicE" w:eastAsia="HGPGothicE" w:hAnsi="HGPGothicE" w:hint="eastAsia"/>
-        </w:rPr>
         <w:t>デモ内容の説明</w:t>
       </w:r>
     </w:p>
     <w:p>
       <w:pPr>
         <w:rPr>
-          <w:rFonts w:ascii="HGPGothicE" w:eastAsia="HGPGothicE" w:hAnsi="HGPGothicE" w:hint="eastAsia"/>
+          <w:rFonts w:ascii="HGPGothicE" w:eastAsia="HGPGothicE" w:hAnsi="HGPGothicE"/>
         </w:rPr>
       </w:pPr>
       <w:r>
@@ -3805,21 +3541,7 @@
           <w:rFonts w:ascii="HGPGothicE" w:eastAsia="HGPGothicE" w:hAnsi="HGPGothicE"/>
         </w:rPr>
         <w:br/>
-        <w:t xml:space="preserve">  - </w:t>
-      </w:r>
-      <w:proofErr w:type="spellStart"/>
-      <w:r>
-        <w:rPr>
-          <w:rFonts w:ascii="HGPGothicE" w:eastAsia="HGPGothicE" w:hAnsi="HGPGothicE"/>
-        </w:rPr>
-        <w:t>OpenFlow</w:t>
-      </w:r>
-      <w:proofErr w:type="spellEnd"/>
-      <w:r>
-        <w:rPr>
-          <w:rFonts w:ascii="HGPGothicE" w:eastAsia="HGPGothicE" w:hAnsi="HGPGothicE"/>
-        </w:rPr>
-        <w:t>が</w:t>
+        <w:t>  - OpenFlowが</w:t>
       </w:r>
       <w:r>
         <w:rPr>
@@ -3847,13 +3569,10 @@
       </w:r>
     </w:p>
   </w:comment>
-  <w:comment w:id="7" w:author="辻 健太" w:date="2017-02-01T16:22:00Z" w:initials="辻">
+  <w:comment w:id="6" w:author="辻 健太" w:date="2017-02-01T16:22:00Z" w:initials="辻">
     <w:p>
       <w:pPr>
         <w:pStyle w:val="a7"/>
-        <w:rPr>
-          <w:rFonts w:hint="eastAsia"/>
-        </w:rPr>
       </w:pPr>
       <w:r>
         <w:rPr>
@@ -3891,6 +3610,37 @@
       <w:pPr>
         <w:widowControl/>
         <w:jc w:val="left"/>
+        <w:rPr>
+          <w:rFonts w:ascii="MS Mincho" w:eastAsia="MS Mincho" w:hAnsi="MS Mincho" w:cs="MS Mincho"/>
+          <w:color w:val="000000"/>
+          <w:kern w:val="0"/>
+          <w:sz w:val="18"/>
+          <w:szCs w:val="18"/>
+        </w:rPr>
+      </w:pPr>
+      <w:r>
+        <w:rPr>
+          <w:rStyle w:val="a6"/>
+        </w:rPr>
+        <w:annotationRef/>
+      </w:r>
+      <w:r>
+        <w:rPr>
+          <w:rFonts w:hint="eastAsia"/>
+        </w:rPr>
+        <w:t>メールでは</w:t>
+      </w:r>
+      <w:r>
+        <w:rPr>
+          <w:rFonts w:ascii="MS Mincho" w:eastAsia="MS Mincho" w:hAnsi="MS Mincho" w:cs="MS Mincho"/>
+          <w:color w:val="000000"/>
+          <w:kern w:val="0"/>
+          <w:sz w:val="18"/>
+          <w:szCs w:val="18"/>
+        </w:rPr>
+        <w:t>事前の計画と実際の進捗</w:t>
+      </w:r>
+      <w:r>
         <w:rPr>
           <w:rFonts w:ascii="MS Mincho" w:eastAsia="MS Mincho" w:hAnsi="MS Mincho" w:cs="MS Mincho" w:hint="eastAsia"/>
           <w:color w:val="000000"/>
@@ -3898,29 +3648,18 @@
           <w:sz w:val="18"/>
           <w:szCs w:val="18"/>
         </w:rPr>
-      </w:pPr>
-      <w:r>
-        <w:rPr>
-          <w:rStyle w:val="a6"/>
-        </w:rPr>
-        <w:annotationRef/>
-      </w:r>
-      <w:r>
-        <w:rPr>
-          <w:rFonts w:hint="eastAsia"/>
-        </w:rPr>
-        <w:t>メールでは</w:t>
-      </w:r>
-      <w:r>
-        <w:rPr>
-          <w:rFonts w:ascii="MS Mincho" w:eastAsia="MS Mincho" w:hAnsi="MS Mincho" w:cs="MS Mincho"/>
-          <w:color w:val="000000"/>
+        <w:t>を要求されていますが，そうじゃなかったので正直に書きました．</w:t>
+      </w:r>
+    </w:p>
+    <w:p>
+      <w:pPr>
+        <w:widowControl/>
+        <w:jc w:val="left"/>
+        <w:rPr>
+          <w:rFonts w:ascii="Times New Roman" w:eastAsia="Times New Roman" w:hAnsi="Times New Roman" w:cs="Times New Roman"/>
           <w:kern w:val="0"/>
-          <w:sz w:val="18"/>
-          <w:szCs w:val="18"/>
-        </w:rPr>
-        <w:t>事前の計画と実際の進捗</w:t>
-      </w:r>
+        </w:rPr>
+      </w:pPr>
       <w:r>
         <w:rPr>
           <w:rFonts w:ascii="MS Mincho" w:eastAsia="MS Mincho" w:hAnsi="MS Mincho" w:cs="MS Mincho" w:hint="eastAsia"/>
@@ -3929,26 +3668,6 @@
           <w:sz w:val="18"/>
           <w:szCs w:val="18"/>
         </w:rPr>
-        <w:t>を要求されていますが，そうじゃなかったので正直に書きました．</w:t>
-      </w:r>
-    </w:p>
-    <w:p>
-      <w:pPr>
-        <w:widowControl/>
-        <w:jc w:val="left"/>
-        <w:rPr>
-          <w:rFonts w:ascii="Times New Roman" w:eastAsia="Times New Roman" w:hAnsi="Times New Roman" w:cs="Times New Roman" w:hint="eastAsia"/>
-          <w:kern w:val="0"/>
-        </w:rPr>
-      </w:pPr>
-      <w:r>
-        <w:rPr>
-          <w:rFonts w:ascii="MS Mincho" w:eastAsia="MS Mincho" w:hAnsi="MS Mincho" w:cs="MS Mincho" w:hint="eastAsia"/>
-          <w:color w:val="000000"/>
-          <w:kern w:val="0"/>
-          <w:sz w:val="18"/>
-          <w:szCs w:val="18"/>
-        </w:rPr>
         <w:t>修正お願いしまする．</w:t>
       </w:r>
     </w:p>
@@ -3977,35 +3696,29 @@
     <w:p>
       <w:pPr>
         <w:pStyle w:val="a7"/>
+      </w:pPr>
+      <w:r>
         <w:rPr>
           <w:rFonts w:hint="eastAsia"/>
         </w:rPr>
-      </w:pPr>
+        <w:t>実施内容は</w:t>
+      </w:r>
+      <w:r>
+        <w:rPr>
+          <w:rStyle w:val="a6"/>
+        </w:rPr>
+        <w:annotationRef/>
+      </w:r>
       <w:r>
         <w:rPr>
           <w:rFonts w:hint="eastAsia"/>
         </w:rPr>
-        <w:t>実施内容は</w:t>
-      </w:r>
-      <w:r>
-        <w:rPr>
-          <w:rStyle w:val="a6"/>
-        </w:rPr>
-        <w:annotationRef/>
-      </w:r>
-      <w:r>
-        <w:rPr>
-          <w:rFonts w:hint="eastAsia"/>
-        </w:rPr>
         <w:t>覚えているところだけ書きましたのでスッカスカです．</w:t>
       </w:r>
     </w:p>
     <w:p>
       <w:pPr>
         <w:pStyle w:val="a7"/>
-        <w:rPr>
-          <w:rFonts w:hint="eastAsia"/>
-        </w:rPr>
       </w:pPr>
       <w:r>
         <w:rPr>
@@ -4019,29 +3732,23 @@
     <w:p>
       <w:pPr>
         <w:pStyle w:val="a7"/>
+      </w:pPr>
+      <w:r>
+        <w:rPr>
+          <w:rStyle w:val="a6"/>
+        </w:rPr>
+        <w:annotationRef/>
+      </w:r>
+      <w:r>
         <w:rPr>
           <w:rFonts w:hint="eastAsia"/>
         </w:rPr>
-      </w:pPr>
-      <w:r>
-        <w:rPr>
-          <w:rStyle w:val="a6"/>
-        </w:rPr>
-        <w:annotationRef/>
-      </w:r>
-      <w:r>
-        <w:rPr>
-          <w:rFonts w:hint="eastAsia"/>
-        </w:rPr>
         <w:t>銀杏さん，編集してください．</w:t>
       </w:r>
     </w:p>
     <w:p>
       <w:pPr>
         <w:pStyle w:val="a7"/>
-        <w:rPr>
-          <w:rFonts w:hint="eastAsia"/>
-        </w:rPr>
       </w:pPr>
       <w:r>
         <w:rPr>
@@ -4055,33 +3762,24 @@
     <w:p>
       <w:pPr>
         <w:pStyle w:val="a7"/>
+      </w:pPr>
+      <w:r>
+        <w:rPr>
+          <w:rStyle w:val="a6"/>
+        </w:rPr>
+        <w:annotationRef/>
+      </w:r>
+      <w:r>
+        <w:rPr>
+          <w:rStyle w:val="a6"/>
+        </w:rPr>
+        <w:annotationRef/>
+      </w:r>
+      <w:r>
         <w:rPr>
           <w:rFonts w:hint="eastAsia"/>
         </w:rPr>
-      </w:pPr>
-      <w:r>
-        <w:rPr>
-          <w:rStyle w:val="a6"/>
-        </w:rPr>
-        <w:annotationRef/>
-      </w:r>
-      <w:r>
-        <w:rPr>
-          <w:rStyle w:val="a6"/>
-        </w:rPr>
-        <w:annotationRef/>
-      </w:r>
-      <w:r>
-        <w:rPr>
-          <w:rFonts w:hint="eastAsia"/>
-        </w:rPr>
-        <w:t>斎藤</w:t>
-      </w:r>
-      <w:r>
-        <w:rPr>
-          <w:rFonts w:hint="eastAsia"/>
-        </w:rPr>
-        <w:t>さん，編集してください．</w:t>
+        <w:t>斎藤さん，編集してください．</w:t>
       </w:r>
     </w:p>
     <w:p>
@@ -4100,9 +3798,6 @@
     <w:p>
       <w:pPr>
         <w:pStyle w:val="a7"/>
-        <w:rPr>
-          <w:rFonts w:hint="eastAsia"/>
-        </w:rPr>
       </w:pPr>
       <w:r>
         <w:rPr>
@@ -4139,33 +3834,24 @@
     <w:p>
       <w:pPr>
         <w:pStyle w:val="a7"/>
+      </w:pPr>
+      <w:r>
+        <w:rPr>
+          <w:rStyle w:val="a6"/>
+        </w:rPr>
+        <w:annotationRef/>
+      </w:r>
+      <w:r>
+        <w:rPr>
+          <w:rStyle w:val="a6"/>
+        </w:rPr>
+        <w:annotationRef/>
+      </w:r>
+      <w:r>
         <w:rPr>
           <w:rFonts w:hint="eastAsia"/>
         </w:rPr>
-      </w:pPr>
-      <w:r>
-        <w:rPr>
-          <w:rStyle w:val="a6"/>
-        </w:rPr>
-        <w:annotationRef/>
-      </w:r>
-      <w:r>
-        <w:rPr>
-          <w:rStyle w:val="a6"/>
-        </w:rPr>
-        <w:annotationRef/>
-      </w:r>
-      <w:r>
-        <w:rPr>
-          <w:rFonts w:hint="eastAsia"/>
-        </w:rPr>
-        <w:t>原</w:t>
-      </w:r>
-      <w:r>
-        <w:rPr>
-          <w:rFonts w:hint="eastAsia"/>
-        </w:rPr>
-        <w:t>さん，編集してください．</w:t>
+        <w:t>原さん，編集してください．</w:t>
       </w:r>
     </w:p>
     <w:p>
@@ -4198,15 +3884,7 @@
         <w:annotationRef/>
       </w:r>
       <w:r>
-        <w:t xml:space="preserve">Edit </w:t>
-      </w:r>
-      <w:proofErr w:type="spellStart"/>
-      <w:r>
-        <w:t>Jenns’s</w:t>
-      </w:r>
-      <w:proofErr w:type="spellEnd"/>
-      <w:r>
-        <w:t xml:space="preserve"> works.</w:t>
+        <w:t>Edit Jenns’s works.</w:t>
       </w:r>
     </w:p>
     <w:p>
@@ -4222,9 +3900,6 @@
     <w:p>
       <w:pPr>
         <w:pStyle w:val="a7"/>
-        <w:rPr>
-          <w:rFonts w:hint="eastAsia"/>
-        </w:rPr>
       </w:pPr>
       <w:r>
         <w:rPr>
@@ -4353,7 +4028,7 @@
         <w:rStyle w:val="af"/>
         <w:noProof/>
       </w:rPr>
-      <w:t>2</w:t>
+      <w:t>1</w:t>
     </w:r>
     <w:r>
       <w:rPr>
@@ -5484,6 +5159,7 @@
   <w:style w:type="character" w:default="1" w:styleId="a0">
     <w:name w:val="Default Paragraph Font"/>
     <w:uiPriority w:val="1"/>
+    <w:semiHidden/>
     <w:unhideWhenUsed/>
   </w:style>
   <w:style w:type="table" w:default="1" w:styleId="a1">

</xml_diff>